<commit_message>
Version 1.01, simplified the minute serial text line.
</commit_message>
<xml_diff>
--- a/HollowClock.docx
+++ b/HollowClock.docx
@@ -30,6 +30,9 @@
       <w:r>
         <w:t>Hollow Clock V</w:t>
       </w:r>
+      <w:r>
+        <w:t xml:space="preserve"> New Software</w:t>
+      </w:r>
     </w:p>
     <w:p>
       <w:pPr>
@@ -202,6 +205,178 @@
     </w:p>
     <w:p>
       <w:pPr>
+        <w:pStyle w:val="Heading2"/>
+        <w:rPr>
+          <w:lang w:val="en-US"/>
+        </w:rPr>
+      </w:pPr>
+      <w:r>
+        <w:rPr>
+          <w:lang w:val="en-US"/>
+        </w:rPr>
+        <w:t>Starting the Clock</w:t>
+      </w:r>
+    </w:p>
+    <w:p>
+      <w:pPr>
+        <w:rPr>
+          <w:lang w:val="en-US"/>
+        </w:rPr>
+      </w:pPr>
+      <w:r>
+        <w:rPr>
+          <w:lang w:val="en-US"/>
+        </w:rPr>
+        <w:t xml:space="preserve">The best way to start and set the clock to the correct time is to disconnect the USB C connector from the clock, set the hands to </w:t>
+      </w:r>
+      <w:r>
+        <w:rPr>
+          <w:lang w:val="en-US"/>
+        </w:rPr>
+        <w:t>the correct time, and then plug in the USB C connector.</w:t>
+      </w:r>
+      <w:r>
+        <w:rPr>
+          <w:lang w:val="en-US"/>
+        </w:rPr>
+        <w:t xml:space="preserve"> Follow these steps to start the clock.</w:t>
+      </w:r>
+    </w:p>
+    <w:p>
+      <w:pPr>
+        <w:rPr>
+          <w:lang w:val="en-US"/>
+        </w:rPr>
+      </w:pPr>
+    </w:p>
+    <w:p>
+      <w:pPr>
+        <w:pStyle w:val="ListParagraph"/>
+        <w:numPr>
+          <w:ilvl w:val="0"/>
+          <w:numId w:val="2"/>
+        </w:numPr>
+        <w:rPr>
+          <w:lang w:val="en-US"/>
+        </w:rPr>
+      </w:pPr>
+      <w:r>
+        <w:rPr>
+          <w:lang w:val="en-US"/>
+        </w:rPr>
+        <w:t xml:space="preserve">Remove the rotor assembly by lifting </w:t>
+      </w:r>
+      <w:r>
+        <w:rPr>
+          <w:lang w:val="en-US"/>
+        </w:rPr>
+        <w:t xml:space="preserve">it </w:t>
+      </w:r>
+      <w:r>
+        <w:rPr>
+          <w:lang w:val="en-US"/>
+        </w:rPr>
+        <w:t>from the base.</w:t>
+      </w:r>
+    </w:p>
+    <w:p>
+      <w:pPr>
+        <w:pStyle w:val="ListParagraph"/>
+        <w:numPr>
+          <w:ilvl w:val="0"/>
+          <w:numId w:val="2"/>
+        </w:numPr>
+        <w:rPr>
+          <w:lang w:val="en-US"/>
+        </w:rPr>
+      </w:pPr>
+      <w:r>
+        <w:rPr>
+          <w:lang w:val="en-US"/>
+        </w:rPr>
+        <w:t xml:space="preserve">Move the </w:t>
+      </w:r>
+      <w:r>
+        <w:rPr>
+          <w:lang w:val="en-US"/>
+        </w:rPr>
+        <w:t xml:space="preserve">clock </w:t>
+      </w:r>
+      <w:r>
+        <w:rPr>
+          <w:lang w:val="en-US"/>
+        </w:rPr>
+        <w:t>hands to the correct time, perhaps the next minute.</w:t>
+      </w:r>
+    </w:p>
+    <w:p>
+      <w:pPr>
+        <w:pStyle w:val="ListParagraph"/>
+        <w:numPr>
+          <w:ilvl w:val="0"/>
+          <w:numId w:val="2"/>
+        </w:numPr>
+        <w:rPr>
+          <w:lang w:val="en-US"/>
+        </w:rPr>
+      </w:pPr>
+      <w:r>
+        <w:rPr>
+          <w:lang w:val="en-US"/>
+        </w:rPr>
+        <w:t>Replace the rotor assembly on the base</w:t>
+      </w:r>
+      <w:r>
+        <w:rPr>
+          <w:lang w:val="en-US"/>
+        </w:rPr>
+        <w:t xml:space="preserve"> while preventing the hands from moving.</w:t>
+      </w:r>
+    </w:p>
+    <w:p>
+      <w:pPr>
+        <w:pStyle w:val="ListParagraph"/>
+        <w:numPr>
+          <w:ilvl w:val="0"/>
+          <w:numId w:val="2"/>
+        </w:numPr>
+        <w:rPr>
+          <w:lang w:val="en-US"/>
+        </w:rPr>
+      </w:pPr>
+      <w:r>
+        <w:rPr>
+          <w:lang w:val="en-US"/>
+        </w:rPr>
+        <w:t>When the time</w:t>
+      </w:r>
+      <w:r>
+        <w:rPr>
+          <w:lang w:val="en-US"/>
+        </w:rPr>
+        <w:t xml:space="preserve"> (using an accurate clock, like a cell phone)</w:t>
+      </w:r>
+      <w:r>
+        <w:rPr>
+          <w:lang w:val="en-US"/>
+        </w:rPr>
+        <w:t xml:space="preserve"> </w:t>
+      </w:r>
+      <w:r>
+        <w:rPr>
+          <w:lang w:val="en-US"/>
+        </w:rPr>
+        <w:t>matches the clock hands</w:t>
+      </w:r>
+      <w:r>
+        <w:rPr>
+          <w:lang w:val="en-US"/>
+        </w:rPr>
+        <w:t xml:space="preserve"> start the clock by connecting the USB C connector.</w:t>
+      </w:r>
+    </w:p>
+    <w:p>
+      <w:pPr>
         <w:pStyle w:val="Heading1"/>
       </w:pPr>
       <w:r>
@@ -245,7 +420,13 @@
         <w:t xml:space="preserve"> running</w:t>
       </w:r>
       <w:r>
-        <w:t xml:space="preserve"> some serial port software, such as SSCOM or similar. The Arduino IDE is an excellent choice</w:t>
+        <w:t xml:space="preserve"> some serial port software, such as SSCOM</w:t>
+      </w:r>
+      <w:r>
+        <w:t xml:space="preserve"> PuTTY</w:t>
+      </w:r>
+      <w:r>
+        <w:t xml:space="preserve"> or similar. The Arduino IDE is an excellent choice</w:t>
       </w:r>
       <w:r>
         <w:t>, it is free and easy to install. Enable the serial port</w:t>
@@ -265,6 +446,266 @@
     </w:p>
     <w:p>
       <w:pPr>
+        <w:pStyle w:val="Heading3"/>
+      </w:pPr>
+      <w:r>
+        <w:lastRenderedPageBreak/>
+        <w:t>Using PuTTY</w:t>
+      </w:r>
+      <w:r>
+        <w:t xml:space="preserve"> on Windows</w:t>
+      </w:r>
+    </w:p>
+    <w:p>
+      <w:r>
+        <w:t xml:space="preserve">Download and </w:t>
+      </w:r>
+      <w:r>
+        <w:t>in</w:t>
+      </w:r>
+      <w:r>
+        <w:t>stall</w:t>
+      </w:r>
+      <w:r>
+        <w:t xml:space="preserve"> PuTTY</w:t>
+      </w:r>
+      <w:r>
+        <w:t xml:space="preserve"> from here: </w:t>
+      </w:r>
+      <w:hyperlink r:id="rId8" w:history="1">
+        <w:r>
+          <w:rPr>
+            <w:rStyle w:val="Hyperlink"/>
+          </w:rPr>
+          <w:t>Download PuTTY: latest release (0.81)</w:t>
+        </w:r>
+      </w:hyperlink>
+      <w:r>
+        <w:t xml:space="preserve"> or from the Windows Store.</w:t>
+      </w:r>
+    </w:p>
+    <w:p/>
+    <w:p>
+      <w:r>
+        <w:t>The actual serial port for the clock will be needed</w:t>
+      </w:r>
+      <w:r>
+        <w:t>. It can be found by running Windows “</w:t>
+      </w:r>
+      <w:r>
+        <w:t>D</w:t>
+      </w:r>
+      <w:r>
+        <w:t>evice</w:t>
+      </w:r>
+      <w:r>
+        <w:t xml:space="preserve"> M</w:t>
+      </w:r>
+      <w:r>
+        <w:t>anager”</w:t>
+      </w:r>
+      <w:r>
+        <w:t xml:space="preserve"> and opening the </w:t>
+      </w:r>
+      <w:r>
+        <w:t>Ports</w:t>
+      </w:r>
+      <w:r>
+        <w:t xml:space="preserve"> section</w:t>
+      </w:r>
+      <w:r>
+        <w:t>.</w:t>
+      </w:r>
+      <w:r>
+        <w:t xml:space="preserve"> The clock will be a USB Serial</w:t>
+      </w:r>
+      <w:r>
+        <w:t xml:space="preserve"> Device. Remember the name inside </w:t>
+      </w:r>
+      <w:r>
+        <w:t>(). COM13 in this case.</w:t>
+      </w:r>
+    </w:p>
+    <w:p/>
+    <w:p>
+      <w:r>
+        <w:t>Start PuTTY</w:t>
+      </w:r>
+      <w:r>
+        <w:t xml:space="preserve"> and select “Serial” as shown.</w:t>
+      </w:r>
+      <w:r>
+        <w:t xml:space="preserve"> Enter the com port name in the</w:t>
+      </w:r>
+      <w:r>
+        <w:t xml:space="preserve"> “Serial Line”</w:t>
+      </w:r>
+      <w:r>
+        <w:t xml:space="preserve"> field</w:t>
+      </w:r>
+      <w:r>
+        <w:t>.</w:t>
+      </w:r>
+    </w:p>
+    <w:p>
+      <w:r>
+        <w:drawing>
+          <wp:anchor distT="0" distB="0" distL="114300" distR="114300" simplePos="0" relativeHeight="251658240" behindDoc="0" locked="0" layoutInCell="1" allowOverlap="1" wp14:anchorId="205D44F1" wp14:editId="0CE0B5EF">
+            <wp:simplePos x="0" y="0"/>
+            <wp:positionH relativeFrom="column">
+              <wp:posOffset>-215900</wp:posOffset>
+            </wp:positionH>
+            <wp:positionV relativeFrom="paragraph">
+              <wp:posOffset>0</wp:posOffset>
+            </wp:positionV>
+            <wp:extent cx="2677795" cy="2508250"/>
+            <wp:effectExtent l="0" t="0" r="8255" b="6350"/>
+            <wp:wrapSquare wrapText="bothSides"/>
+            <wp:docPr id="1490658513" name="Picture 1" descr="A screenshot of a computer&#10;&#10;Description automatically generated"/>
+            <wp:cNvGraphicFramePr>
+              <a:graphicFrameLocks xmlns:a="http://schemas.openxmlformats.org/drawingml/2006/main" noChangeAspect="1"/>
+            </wp:cNvGraphicFramePr>
+            <a:graphic xmlns:a="http://schemas.openxmlformats.org/drawingml/2006/main">
+              <a:graphicData uri="http://schemas.openxmlformats.org/drawingml/2006/picture">
+                <pic:pic xmlns:pic="http://schemas.openxmlformats.org/drawingml/2006/picture">
+                  <pic:nvPicPr>
+                    <pic:cNvPr id="1490658513" name="Picture 1" descr="A screenshot of a computer&#10;&#10;Description automatically generated"/>
+                    <pic:cNvPicPr/>
+                  </pic:nvPicPr>
+                  <pic:blipFill>
+                    <a:blip r:embed="rId9">
+                      <a:extLst>
+                        <a:ext uri="{28A0092B-C50C-407E-A947-70E740481C1C}">
+                          <a14:useLocalDpi xmlns:a14="http://schemas.microsoft.com/office/drawing/2010/main" val="0"/>
+                        </a:ext>
+                      </a:extLst>
+                    </a:blip>
+                    <a:stretch>
+                      <a:fillRect/>
+                    </a:stretch>
+                  </pic:blipFill>
+                  <pic:spPr>
+                    <a:xfrm>
+                      <a:off x="0" y="0"/>
+                      <a:ext cx="2677795" cy="2508250"/>
+                    </a:xfrm>
+                    <a:prstGeom prst="rect">
+                      <a:avLst/>
+                    </a:prstGeom>
+                  </pic:spPr>
+                </pic:pic>
+              </a:graphicData>
+            </a:graphic>
+          </wp:anchor>
+        </w:drawing>
+      </w:r>
+      <w:r>
+        <w:drawing>
+          <wp:inline distT="0" distB="0" distL="0" distR="0" wp14:anchorId="17E8188D" wp14:editId="00658CD2">
+            <wp:extent cx="3302000" cy="3292122"/>
+            <wp:effectExtent l="0" t="0" r="0" b="3810"/>
+            <wp:docPr id="1060976367" name="Picture 1" descr="A screenshot of a computer&#10;&#10;Description automatically generated"/>
+            <wp:cNvGraphicFramePr>
+              <a:graphicFrameLocks xmlns:a="http://schemas.openxmlformats.org/drawingml/2006/main" noChangeAspect="1"/>
+            </wp:cNvGraphicFramePr>
+            <a:graphic xmlns:a="http://schemas.openxmlformats.org/drawingml/2006/main">
+              <a:graphicData uri="http://schemas.openxmlformats.org/drawingml/2006/picture">
+                <pic:pic xmlns:pic="http://schemas.openxmlformats.org/drawingml/2006/picture">
+                  <pic:nvPicPr>
+                    <pic:cNvPr id="1060976367" name="Picture 1" descr="A screenshot of a computer&#10;&#10;Description automatically generated"/>
+                    <pic:cNvPicPr/>
+                  </pic:nvPicPr>
+                  <pic:blipFill>
+                    <a:blip r:embed="rId10"/>
+                    <a:stretch>
+                      <a:fillRect/>
+                    </a:stretch>
+                  </pic:blipFill>
+                  <pic:spPr>
+                    <a:xfrm>
+                      <a:off x="0" y="0"/>
+                      <a:ext cx="3302000" cy="3292122"/>
+                    </a:xfrm>
+                    <a:prstGeom prst="rect">
+                      <a:avLst/>
+                    </a:prstGeom>
+                  </pic:spPr>
+                </pic:pic>
+              </a:graphicData>
+            </a:graphic>
+          </wp:inline>
+        </w:drawing>
+      </w:r>
+    </w:p>
+    <w:p/>
+    <w:p>
+      <w:r>
+        <w:t>Press the “Open” button and the PuTTY window will open</w:t>
+      </w:r>
+      <w:r>
+        <w:t>.</w:t>
+      </w:r>
+    </w:p>
+    <w:p>
+      <w:r>
+        <w:drawing>
+          <wp:inline distT="0" distB="0" distL="0" distR="0" wp14:anchorId="1B2C9656" wp14:editId="1FD58F09">
+            <wp:extent cx="5943600" cy="2428875"/>
+            <wp:effectExtent l="0" t="0" r="0" b="9525"/>
+            <wp:docPr id="1962941425" name="Picture 1" descr="A screenshot of a computer&#10;&#10;Description automatically generated"/>
+            <wp:cNvGraphicFramePr>
+              <a:graphicFrameLocks xmlns:a="http://schemas.openxmlformats.org/drawingml/2006/main" noChangeAspect="1"/>
+            </wp:cNvGraphicFramePr>
+            <a:graphic xmlns:a="http://schemas.openxmlformats.org/drawingml/2006/main">
+              <a:graphicData uri="http://schemas.openxmlformats.org/drawingml/2006/picture">
+                <pic:pic xmlns:pic="http://schemas.openxmlformats.org/drawingml/2006/picture">
+                  <pic:nvPicPr>
+                    <pic:cNvPr id="1962941425" name="Picture 1" descr="A screenshot of a computer&#10;&#10;Description automatically generated"/>
+                    <pic:cNvPicPr/>
+                  </pic:nvPicPr>
+                  <pic:blipFill>
+                    <a:blip r:embed="rId11"/>
+                    <a:stretch>
+                      <a:fillRect/>
+                    </a:stretch>
+                  </pic:blipFill>
+                  <pic:spPr>
+                    <a:xfrm>
+                      <a:off x="0" y="0"/>
+                      <a:ext cx="5943600" cy="2428875"/>
+                    </a:xfrm>
+                    <a:prstGeom prst="rect">
+                      <a:avLst/>
+                    </a:prstGeom>
+                  </pic:spPr>
+                </pic:pic>
+              </a:graphicData>
+            </a:graphic>
+          </wp:inline>
+        </w:drawing>
+      </w:r>
+    </w:p>
+    <w:p/>
+    <w:p>
+      <w:r>
+        <w:lastRenderedPageBreak/>
+        <w:t>Clock commands can be entered using the keyboard</w:t>
+      </w:r>
+      <w:r>
+        <w:t>. The enter key sends the command to the clock. The menu will be displayed again with any changed values.</w:t>
+      </w:r>
+      <w:r>
+        <w:t xml:space="preserve"> Entering a blank line just displays the</w:t>
+      </w:r>
+      <w:r>
+        <w:t xml:space="preserve"> menu. Every minute the clock will write a line showing the </w:t>
+      </w:r>
+      <w:r>
+        <w:t>time that the clock has been running. This number is useful when calibrating the clock to keep more exact time.</w:t>
+      </w:r>
+    </w:p>
+    <w:p>
+      <w:pPr>
         <w:pStyle w:val="Heading2"/>
       </w:pPr>
       <w:r>
@@ -319,57 +760,69 @@
           <w:szCs w:val="16"/>
           <w:lang w:val="en-US"/>
         </w:rPr>
-        <w:t>minutes: 196 Hours: 3.27 current uS: 3230069237 last uS: 3170065408</w:t>
-      </w:r>
-    </w:p>
-    <w:p>
-      <w:pPr>
-        <w:rPr>
-          <w:lang w:val="en-US"/>
-        </w:rPr>
-      </w:pPr>
-    </w:p>
-    <w:p>
-      <w:pPr>
-        <w:rPr>
-          <w:lang w:val="en-US"/>
-        </w:rPr>
-      </w:pPr>
-      <w:r>
-        <w:rPr>
-          <w:lang w:val="en-US"/>
-        </w:rPr>
-        <w:t>The Hours field shows how long the clock has been running.</w:t>
-      </w:r>
-      <w:r>
-        <w:rPr>
-          <w:lang w:val="en-US"/>
-        </w:rPr>
-        <w:t xml:space="preserve"> The last two numbers are just the values of the </w:t>
-      </w:r>
-      <w:r>
-        <w:rPr>
-          <w:lang w:val="en-US"/>
-        </w:rPr>
-        <w:t>µ</w:t>
-      </w:r>
-      <w:r>
-        <w:rPr>
-          <w:lang w:val="en-US"/>
-        </w:rPr>
-        <w:t xml:space="preserve">Second timer used by the clock. These numbers were mostly used for </w:t>
-      </w:r>
-      <w:r>
-        <w:rPr>
-          <w:lang w:val="en-US"/>
-        </w:rPr>
-        <w:t>debugging but</w:t>
-      </w:r>
-      <w:r>
-        <w:rPr>
-          <w:lang w:val="en-US"/>
-        </w:rPr>
-        <w:t xml:space="preserve"> have been left in the line in case anybody wants to see them.</w:t>
+        <w:t>run time: 4 minutes = 0.07 Hours</w:t>
+      </w:r>
+    </w:p>
+    <w:p>
+      <w:pPr>
+        <w:rPr>
+          <w:lang w:val="en-US"/>
+        </w:rPr>
+      </w:pPr>
+    </w:p>
+    <w:p>
+      <w:pPr>
+        <w:rPr>
+          <w:lang w:val="en-US"/>
+        </w:rPr>
+      </w:pPr>
+      <w:r>
+        <w:rPr>
+          <w:lang w:val="en-US"/>
+        </w:rPr>
+        <w:t xml:space="preserve">The </w:t>
+      </w:r>
+      <w:r>
+        <w:rPr>
+          <w:lang w:val="en-US"/>
+        </w:rPr>
+        <w:t>minutes and hours values are how long the clock has been running. The hours value is</w:t>
+      </w:r>
+      <w:r>
+        <w:rPr>
+          <w:lang w:val="en-US"/>
+        </w:rPr>
+        <w:t xml:space="preserve"> the same as the minutes divided by 60 and is</w:t>
+      </w:r>
+      <w:r>
+        <w:rPr>
+          <w:lang w:val="en-US"/>
+        </w:rPr>
+        <w:t xml:space="preserve"> use</w:t>
+      </w:r>
+      <w:r>
+        <w:rPr>
+          <w:lang w:val="en-US"/>
+        </w:rPr>
+        <w:t>d</w:t>
+      </w:r>
+      <w:r>
+        <w:rPr>
+          <w:lang w:val="en-US"/>
+        </w:rPr>
+        <w:t xml:space="preserve"> </w:t>
+      </w:r>
+      <w:r>
+        <w:rPr>
+          <w:lang w:val="en-US"/>
+        </w:rPr>
+        <w:t>for</w:t>
+      </w:r>
+      <w:r>
+        <w:rPr>
+          <w:lang w:val="en-US"/>
+        </w:rPr>
+        <w:t xml:space="preserve"> the ‘F’ command to calibrate the clock.</w:t>
       </w:r>
     </w:p>
     <w:p>
@@ -377,424 +830,406 @@
         <w:pStyle w:val="Heading2"/>
       </w:pPr>
       <w:r>
+        <w:t>The Menu</w:t>
+      </w:r>
+    </w:p>
+    <w:p>
+      <w:r>
+        <w:t xml:space="preserve">The menu is displayed after entering ‘?’ or </w:t>
+      </w:r>
+      <w:r>
+        <w:t>a</w:t>
+      </w:r>
+      <w:r>
+        <w:t xml:space="preserve"> blank line in the serial terminal software. Each command is a single character</w:t>
+      </w:r>
+      <w:r>
+        <w:t>, some of which require additional information after the command.</w:t>
+      </w:r>
+    </w:p>
+    <w:p/>
+    <w:p>
+      <w:pPr>
+        <w:rPr>
+          <w:rFonts w:ascii="Cascadia Code" w:hAnsi="Cascadia Code"/>
+          <w:sz w:val="16"/>
+          <w:szCs w:val="16"/>
+          <w:lang w:val="en-US"/>
+        </w:rPr>
+      </w:pPr>
+      <w:r>
+        <w:rPr>
+          <w:rFonts w:ascii="Cascadia Code" w:hAnsi="Cascadia Code"/>
+          <w:sz w:val="16"/>
+          <w:szCs w:val="16"/>
+          <w:lang w:val="en-US"/>
+        </w:rPr>
+        <w:t>------ Current Settings ------</w:t>
+      </w:r>
+    </w:p>
+    <w:p>
+      <w:pPr>
+        <w:rPr>
+          <w:rFonts w:ascii="Cascadia Code" w:hAnsi="Cascadia Code"/>
+          <w:sz w:val="16"/>
+          <w:szCs w:val="16"/>
+          <w:lang w:val="en-US"/>
+        </w:rPr>
+      </w:pPr>
+      <w:r>
+        <w:rPr>
+          <w:rFonts w:ascii="Cascadia Code" w:hAnsi="Cascadia Code"/>
+          <w:sz w:val="16"/>
+          <w:szCs w:val="16"/>
+          <w:lang w:val="en-US"/>
+        </w:rPr>
+        <w:t>Firmware version              : 1.01</w:t>
+      </w:r>
+    </w:p>
+    <w:p>
+      <w:pPr>
+        <w:rPr>
+          <w:rFonts w:ascii="Cascadia Code" w:hAnsi="Cascadia Code"/>
+          <w:sz w:val="16"/>
+          <w:szCs w:val="16"/>
+          <w:lang w:val="en-US"/>
+        </w:rPr>
+      </w:pPr>
+      <w:r>
+        <w:rPr>
+          <w:rFonts w:ascii="Cascadia Code" w:hAnsi="Cascadia Code"/>
+          <w:sz w:val="16"/>
+          <w:szCs w:val="16"/>
+          <w:lang w:val="en-US"/>
+        </w:rPr>
+        <w:t>uSeconds calibrate per minute : -16635 or -23.95 sec/day</w:t>
+      </w:r>
+    </w:p>
+    <w:p>
+      <w:pPr>
+        <w:rPr>
+          <w:rFonts w:ascii="Cascadia Code" w:hAnsi="Cascadia Code"/>
+          <w:sz w:val="16"/>
+          <w:szCs w:val="16"/>
+          <w:lang w:val="en-US"/>
+        </w:rPr>
+      </w:pPr>
+      <w:r>
+        <w:rPr>
+          <w:rFonts w:ascii="Cascadia Code" w:hAnsi="Cascadia Code"/>
+          <w:sz w:val="16"/>
+          <w:szCs w:val="16"/>
+          <w:lang w:val="en-US"/>
+        </w:rPr>
+        <w:t>Wait/Run State                : Running</w:t>
+      </w:r>
+    </w:p>
+    <w:p>
+      <w:pPr>
+        <w:rPr>
+          <w:rFonts w:ascii="Cascadia Code" w:hAnsi="Cascadia Code"/>
+          <w:sz w:val="16"/>
+          <w:szCs w:val="16"/>
+          <w:lang w:val="en-US"/>
+        </w:rPr>
+      </w:pPr>
+      <w:r>
+        <w:rPr>
+          <w:rFonts w:ascii="Cascadia Code" w:hAnsi="Cascadia Code"/>
+          <w:sz w:val="16"/>
+          <w:szCs w:val="16"/>
+          <w:lang w:val="en-US"/>
+        </w:rPr>
+        <w:t>Stepper Delay (mSec)          : 2</w:t>
+      </w:r>
+    </w:p>
+    <w:p>
+      <w:pPr>
+        <w:rPr>
+          <w:rFonts w:ascii="Cascadia Code" w:hAnsi="Cascadia Code"/>
+          <w:sz w:val="16"/>
+          <w:szCs w:val="16"/>
+          <w:lang w:val="en-US"/>
+        </w:rPr>
+      </w:pPr>
+      <w:r>
+        <w:rPr>
+          <w:rFonts w:ascii="Cascadia Code" w:hAnsi="Cascadia Code"/>
+          <w:sz w:val="16"/>
+          <w:szCs w:val="16"/>
+          <w:lang w:val="en-US"/>
+        </w:rPr>
+        <w:t>Test Mode                     : Off</w:t>
+      </w:r>
+    </w:p>
+    <w:p>
+      <w:pPr>
+        <w:rPr>
+          <w:rFonts w:ascii="Cascadia Code" w:hAnsi="Cascadia Code"/>
+          <w:sz w:val="16"/>
+          <w:szCs w:val="16"/>
+          <w:lang w:val="en-US"/>
+        </w:rPr>
+      </w:pPr>
+      <w:r>
+        <w:rPr>
+          <w:rFonts w:ascii="Cascadia Code" w:hAnsi="Cascadia Code"/>
+          <w:sz w:val="16"/>
+          <w:szCs w:val="16"/>
+          <w:lang w:val="en-US"/>
+        </w:rPr>
+        <w:t>Reverse Motor                 : No</w:t>
+      </w:r>
+    </w:p>
+    <w:p>
+      <w:pPr>
+        <w:rPr>
+          <w:rFonts w:ascii="Cascadia Code" w:hAnsi="Cascadia Code"/>
+          <w:sz w:val="16"/>
+          <w:szCs w:val="16"/>
+          <w:lang w:val="en-US"/>
+        </w:rPr>
+      </w:pPr>
+      <w:r>
+        <w:rPr>
+          <w:rFonts w:ascii="Cascadia Code" w:hAnsi="Cascadia Code"/>
+          <w:sz w:val="16"/>
+          <w:szCs w:val="16"/>
+          <w:lang w:val="en-US"/>
+        </w:rPr>
+        <w:t>--- Commands ---</w:t>
+      </w:r>
+    </w:p>
+    <w:p>
+      <w:pPr>
+        <w:rPr>
+          <w:rFonts w:ascii="Cascadia Code" w:hAnsi="Cascadia Code"/>
+          <w:sz w:val="16"/>
+          <w:szCs w:val="16"/>
+          <w:lang w:val="en-US"/>
+        </w:rPr>
+      </w:pPr>
+      <w:r>
+        <w:rPr>
+          <w:rFonts w:ascii="Cascadia Code" w:hAnsi="Cascadia Code"/>
+          <w:sz w:val="16"/>
+          <w:szCs w:val="16"/>
+          <w:lang w:val="en-US"/>
+        </w:rPr>
+        <w:t>+&lt;n&gt;           : Advance n minutes</w:t>
+      </w:r>
+    </w:p>
+    <w:p>
+      <w:pPr>
+        <w:rPr>
+          <w:rFonts w:ascii="Cascadia Code" w:hAnsi="Cascadia Code"/>
+          <w:sz w:val="16"/>
+          <w:szCs w:val="16"/>
+          <w:lang w:val="en-US"/>
+        </w:rPr>
+      </w:pPr>
+      <w:r>
+        <w:rPr>
+          <w:rFonts w:ascii="Cascadia Code" w:hAnsi="Cascadia Code"/>
+          <w:sz w:val="16"/>
+          <w:szCs w:val="16"/>
+          <w:lang w:val="en-US"/>
+        </w:rPr>
+        <w:t>-&lt;n&gt;           : Reverse n minutes</w:t>
+      </w:r>
+    </w:p>
+    <w:p>
+      <w:pPr>
+        <w:rPr>
+          <w:rFonts w:ascii="Cascadia Code" w:hAnsi="Cascadia Code"/>
+          <w:sz w:val="16"/>
+          <w:szCs w:val="16"/>
+          <w:lang w:val="en-US"/>
+        </w:rPr>
+      </w:pPr>
+      <w:r>
+        <w:rPr>
+          <w:rFonts w:ascii="Cascadia Code" w:hAnsi="Cascadia Code"/>
+          <w:sz w:val="16"/>
+          <w:szCs w:val="16"/>
+          <w:lang w:val="en-US"/>
+        </w:rPr>
+        <w:t>A&lt;n&gt;           : Adjust Minute Position (+/- 256 is a full minute)</w:t>
+      </w:r>
+    </w:p>
+    <w:p>
+      <w:pPr>
+        <w:rPr>
+          <w:rFonts w:ascii="Cascadia Code" w:hAnsi="Cascadia Code"/>
+          <w:sz w:val="16"/>
+          <w:szCs w:val="16"/>
+          <w:lang w:val="en-US"/>
+        </w:rPr>
+      </w:pPr>
+      <w:r>
+        <w:rPr>
+          <w:rFonts w:ascii="Cascadia Code" w:hAnsi="Cascadia Code"/>
+          <w:sz w:val="16"/>
+          <w:szCs w:val="16"/>
+          <w:lang w:val="en-US"/>
+        </w:rPr>
+        <w:t>W              : Wait, toggle running state of clock</w:t>
+      </w:r>
+    </w:p>
+    <w:p>
+      <w:pPr>
+        <w:rPr>
+          <w:rFonts w:ascii="Cascadia Code" w:hAnsi="Cascadia Code"/>
+          <w:sz w:val="16"/>
+          <w:szCs w:val="16"/>
+          <w:lang w:val="en-US"/>
+        </w:rPr>
+      </w:pPr>
+      <w:r>
+        <w:rPr>
+          <w:rFonts w:ascii="Cascadia Code" w:hAnsi="Cascadia Code"/>
+          <w:sz w:val="16"/>
+          <w:szCs w:val="16"/>
+          <w:lang w:val="en-US"/>
+        </w:rPr>
+        <w:t>C&lt;n&gt;           : Calibrate uSeconds per minute, is default, change as needed, +speeds up, -slows down</w:t>
+      </w:r>
+    </w:p>
+    <w:p>
+      <w:pPr>
+        <w:rPr>
+          <w:rFonts w:ascii="Cascadia Code" w:hAnsi="Cascadia Code"/>
+          <w:sz w:val="16"/>
+          <w:szCs w:val="16"/>
+          <w:lang w:val="en-US"/>
+        </w:rPr>
+      </w:pPr>
+      <w:r>
+        <w:rPr>
+          <w:rFonts w:ascii="Cascadia Code" w:hAnsi="Cascadia Code"/>
+          <w:sz w:val="16"/>
+          <w:szCs w:val="16"/>
+          <w:lang w:val="en-US"/>
+        </w:rPr>
+        <w:t>F&lt;sec&gt; &lt;hours&gt; : Figure correction using seconds and hours (floats), e.g. F -2.5 24.0 if 2 seconds slow per day</w:t>
+      </w:r>
+    </w:p>
+    <w:p>
+      <w:pPr>
+        <w:rPr>
+          <w:rFonts w:ascii="Cascadia Code" w:hAnsi="Cascadia Code"/>
+          <w:sz w:val="16"/>
+          <w:szCs w:val="16"/>
+          <w:lang w:val="en-US"/>
+        </w:rPr>
+      </w:pPr>
+      <w:r>
+        <w:rPr>
+          <w:rFonts w:ascii="Cascadia Code" w:hAnsi="Cascadia Code"/>
+          <w:sz w:val="16"/>
+          <w:szCs w:val="16"/>
+          <w:lang w:val="en-US"/>
+        </w:rPr>
+        <w:t>S&lt;n&gt;           : Set stepper motor delay, default is 6, range 2 to 120</w:t>
+      </w:r>
+    </w:p>
+    <w:p>
+      <w:pPr>
+        <w:rPr>
+          <w:rFonts w:ascii="Cascadia Code" w:hAnsi="Cascadia Code"/>
+          <w:sz w:val="16"/>
+          <w:szCs w:val="16"/>
+          <w:lang w:val="en-US"/>
+        </w:rPr>
+      </w:pPr>
+      <w:r>
+        <w:rPr>
+          <w:rFonts w:ascii="Cascadia Code" w:hAnsi="Cascadia Code"/>
+          <w:sz w:val="16"/>
+          <w:szCs w:val="16"/>
+          <w:lang w:val="en-US"/>
+        </w:rPr>
+        <w:t>T              : Test mode (enter anything while running to stop)</w:t>
+      </w:r>
+    </w:p>
+    <w:p>
+      <w:pPr>
+        <w:rPr>
+          <w:rFonts w:ascii="Cascadia Code" w:hAnsi="Cascadia Code"/>
+          <w:sz w:val="16"/>
+          <w:szCs w:val="16"/>
+          <w:lang w:val="en-US"/>
+        </w:rPr>
+      </w:pPr>
+      <w:r>
+        <w:rPr>
+          <w:rFonts w:ascii="Cascadia Code" w:hAnsi="Cascadia Code"/>
+          <w:sz w:val="16"/>
+          <w:szCs w:val="16"/>
+          <w:lang w:val="en-US"/>
+        </w:rPr>
+        <w:t>R              : Reverse motor setting</w:t>
+      </w:r>
+    </w:p>
+    <w:p>
+      <w:pPr>
+        <w:rPr>
+          <w:rFonts w:ascii="Cascadia Code" w:hAnsi="Cascadia Code"/>
+          <w:sz w:val="16"/>
+          <w:szCs w:val="16"/>
+          <w:lang w:val="en-US"/>
+        </w:rPr>
+      </w:pPr>
+      <w:r>
+        <w:rPr>
+          <w:rFonts w:ascii="Cascadia Code" w:hAnsi="Cascadia Code"/>
+          <w:sz w:val="16"/>
+          <w:szCs w:val="16"/>
+          <w:lang w:val="en-US"/>
+        </w:rPr>
+        <w:t>Command?</w:t>
+      </w:r>
+    </w:p>
+    <w:p>
+      <w:pPr>
+        <w:rPr>
+          <w:rFonts w:ascii="Cascadia Code" w:hAnsi="Cascadia Code"/>
+          <w:sz w:val="16"/>
+          <w:szCs w:val="16"/>
+          <w:lang w:val="en-US"/>
+        </w:rPr>
+      </w:pPr>
+    </w:p>
+    <w:p/>
+    <w:p>
+      <w:r>
+        <w:t xml:space="preserve">The first part of the </w:t>
+      </w:r>
+      <w:r>
+        <w:t>menu</w:t>
+      </w:r>
+      <w:r>
+        <w:t xml:space="preserve"> shows some current values. The last part lists the available commands with short descriptions.</w:t>
+      </w:r>
+      <w:r>
+        <w:t xml:space="preserve"> </w:t>
+      </w:r>
+      <w:r>
+        <w:t>Note that this clock was running too fast. The -</w:t>
+      </w:r>
+      <w:r>
+        <w:t>16635</w:t>
+      </w:r>
+      <w:r>
+        <w:t xml:space="preserve"> was used to slow it down.</w:t>
+      </w:r>
+    </w:p>
+    <w:p>
+      <w:pPr>
+        <w:pStyle w:val="Heading3"/>
+      </w:pPr>
+      <w:r>
         <w:lastRenderedPageBreak/>
-        <w:t>The Menu</w:t>
-      </w:r>
-    </w:p>
-    <w:p>
-      <w:r>
-        <w:t>The menu is displayed after entering ‘?’ or simply by entering a blank line in the serial terminal software. Each command is a single character</w:t>
-      </w:r>
-      <w:r>
-        <w:t>, some of which require additional information after the command.</w:t>
-      </w:r>
-    </w:p>
-    <w:p/>
-    <w:p>
-      <w:pPr>
-        <w:rPr>
-          <w:rFonts w:ascii="Cascadia Code" w:hAnsi="Cascadia Code"/>
-          <w:sz w:val="16"/>
-          <w:szCs w:val="16"/>
-          <w:lang w:val="en-US"/>
-        </w:rPr>
-      </w:pPr>
-      <w:r>
-        <w:rPr>
-          <w:rFonts w:ascii="Cascadia Code" w:hAnsi="Cascadia Code"/>
-          <w:sz w:val="16"/>
-          <w:szCs w:val="16"/>
-          <w:lang w:val="en-US"/>
-        </w:rPr>
-        <w:t>----- Current Settings -----</w:t>
-      </w:r>
-    </w:p>
-    <w:p>
-      <w:pPr>
-        <w:rPr>
-          <w:rFonts w:ascii="Cascadia Code" w:hAnsi="Cascadia Code"/>
-          <w:sz w:val="16"/>
-          <w:szCs w:val="16"/>
-          <w:lang w:val="en-US"/>
-        </w:rPr>
-      </w:pPr>
-      <w:r>
-        <w:rPr>
-          <w:rFonts w:ascii="Cascadia Code" w:hAnsi="Cascadia Code"/>
-          <w:sz w:val="16"/>
-          <w:szCs w:val="16"/>
-          <w:lang w:val="en-US"/>
-        </w:rPr>
-        <w:t>Data version               : 1</w:t>
-      </w:r>
-    </w:p>
-    <w:p>
-      <w:pPr>
-        <w:rPr>
-          <w:rFonts w:ascii="Cascadia Code" w:hAnsi="Cascadia Code"/>
-          <w:sz w:val="16"/>
-          <w:szCs w:val="16"/>
-          <w:lang w:val="en-US"/>
-        </w:rPr>
-      </w:pPr>
-      <w:r>
-        <w:rPr>
-          <w:rFonts w:ascii="Cascadia Code" w:hAnsi="Cascadia Code"/>
-          <w:sz w:val="16"/>
-          <w:szCs w:val="16"/>
-          <w:lang w:val="en-US"/>
-        </w:rPr>
-        <w:t xml:space="preserve">uSeconds adjust per minute : </w:t>
-      </w:r>
-      <w:r>
-        <w:rPr>
-          <w:rFonts w:ascii="Cascadia Code" w:hAnsi="Cascadia Code"/>
-          <w:sz w:val="16"/>
-          <w:szCs w:val="16"/>
-          <w:lang w:val="en-US"/>
-        </w:rPr>
-        <w:t>-2800</w:t>
-      </w:r>
-      <w:r>
-        <w:rPr>
-          <w:rFonts w:ascii="Cascadia Code" w:hAnsi="Cascadia Code"/>
-          <w:sz w:val="16"/>
-          <w:szCs w:val="16"/>
-          <w:lang w:val="en-US"/>
-        </w:rPr>
-        <w:t xml:space="preserve"> or </w:t>
-      </w:r>
-      <w:r>
-        <w:rPr>
-          <w:rFonts w:ascii="Cascadia Code" w:hAnsi="Cascadia Code"/>
-          <w:sz w:val="16"/>
-          <w:szCs w:val="16"/>
-          <w:lang w:val="en-US"/>
-        </w:rPr>
-        <w:t>-4.03</w:t>
-      </w:r>
-      <w:r>
-        <w:rPr>
-          <w:rFonts w:ascii="Cascadia Code" w:hAnsi="Cascadia Code"/>
-          <w:sz w:val="16"/>
-          <w:szCs w:val="16"/>
-          <w:lang w:val="en-US"/>
-        </w:rPr>
-        <w:t xml:space="preserve"> </w:t>
-      </w:r>
-      <w:r>
-        <w:rPr>
-          <w:rFonts w:ascii="Cascadia Code" w:hAnsi="Cascadia Code"/>
-          <w:sz w:val="16"/>
-          <w:szCs w:val="16"/>
-          <w:lang w:val="en-US"/>
-        </w:rPr>
-        <w:t>sec/day</w:t>
-      </w:r>
-    </w:p>
-    <w:p>
-      <w:pPr>
-        <w:rPr>
-          <w:rFonts w:ascii="Cascadia Code" w:hAnsi="Cascadia Code"/>
-          <w:sz w:val="16"/>
-          <w:szCs w:val="16"/>
-          <w:lang w:val="en-US"/>
-        </w:rPr>
-      </w:pPr>
-      <w:r>
-        <w:rPr>
-          <w:rFonts w:ascii="Cascadia Code" w:hAnsi="Cascadia Code"/>
-          <w:sz w:val="16"/>
-          <w:szCs w:val="16"/>
-          <w:lang w:val="en-US"/>
-        </w:rPr>
-        <w:t>Reverse Motor              : No</w:t>
-      </w:r>
-    </w:p>
-    <w:p>
-      <w:pPr>
-        <w:rPr>
-          <w:rFonts w:ascii="Cascadia Code" w:hAnsi="Cascadia Code"/>
-          <w:sz w:val="16"/>
-          <w:szCs w:val="16"/>
-          <w:lang w:val="en-US"/>
-        </w:rPr>
-      </w:pPr>
-      <w:r>
-        <w:rPr>
-          <w:rFonts w:ascii="Cascadia Code" w:hAnsi="Cascadia Code"/>
-          <w:sz w:val="16"/>
-          <w:szCs w:val="16"/>
-          <w:lang w:val="en-US"/>
-        </w:rPr>
-        <w:t>Test Mode                  : Off</w:t>
-      </w:r>
-    </w:p>
-    <w:p>
-      <w:pPr>
-        <w:rPr>
-          <w:rFonts w:ascii="Cascadia Code" w:hAnsi="Cascadia Code"/>
-          <w:sz w:val="16"/>
-          <w:szCs w:val="16"/>
-          <w:lang w:val="en-US"/>
-        </w:rPr>
-      </w:pPr>
-      <w:r>
-        <w:rPr>
-          <w:rFonts w:ascii="Cascadia Code" w:hAnsi="Cascadia Code"/>
-          <w:sz w:val="16"/>
-          <w:szCs w:val="16"/>
-          <w:lang w:val="en-US"/>
-        </w:rPr>
-        <w:t>Stepper Delay              : 6</w:t>
-      </w:r>
-    </w:p>
-    <w:p>
-      <w:pPr>
-        <w:rPr>
-          <w:rFonts w:ascii="Cascadia Code" w:hAnsi="Cascadia Code"/>
-          <w:sz w:val="16"/>
-          <w:szCs w:val="16"/>
-          <w:lang w:val="en-US"/>
-        </w:rPr>
-      </w:pPr>
-      <w:r>
-        <w:rPr>
-          <w:rFonts w:ascii="Cascadia Code" w:hAnsi="Cascadia Code"/>
-          <w:sz w:val="16"/>
-          <w:szCs w:val="16"/>
-          <w:lang w:val="en-US"/>
-        </w:rPr>
-        <w:t>Wait State                 : Running</w:t>
-      </w:r>
-    </w:p>
-    <w:p>
-      <w:pPr>
-        <w:rPr>
-          <w:rFonts w:ascii="Cascadia Code" w:hAnsi="Cascadia Code"/>
-          <w:sz w:val="16"/>
-          <w:szCs w:val="16"/>
-          <w:lang w:val="en-US"/>
-        </w:rPr>
-      </w:pPr>
-      <w:r>
-        <w:rPr>
-          <w:rFonts w:ascii="Cascadia Code" w:hAnsi="Cascadia Code"/>
-          <w:sz w:val="16"/>
-          <w:szCs w:val="16"/>
-          <w:lang w:val="en-US"/>
-        </w:rPr>
-        <w:t>----- Commands -----</w:t>
-      </w:r>
-    </w:p>
-    <w:p>
-      <w:pPr>
-        <w:rPr>
-          <w:rFonts w:ascii="Cascadia Code" w:hAnsi="Cascadia Code"/>
-          <w:sz w:val="16"/>
-          <w:szCs w:val="16"/>
-          <w:lang w:val="en-US"/>
-        </w:rPr>
-      </w:pPr>
-      <w:r>
-        <w:rPr>
-          <w:rFonts w:ascii="Cascadia Code" w:hAnsi="Cascadia Code"/>
-          <w:sz w:val="16"/>
-          <w:szCs w:val="16"/>
-          <w:lang w:val="en-US"/>
-        </w:rPr>
-        <w:t>+&lt;n&gt;           : Advance n minutes</w:t>
-      </w:r>
-    </w:p>
-    <w:p>
-      <w:pPr>
-        <w:rPr>
-          <w:rFonts w:ascii="Cascadia Code" w:hAnsi="Cascadia Code"/>
-          <w:sz w:val="16"/>
-          <w:szCs w:val="16"/>
-          <w:lang w:val="en-US"/>
-        </w:rPr>
-      </w:pPr>
-      <w:r>
-        <w:rPr>
-          <w:rFonts w:ascii="Cascadia Code" w:hAnsi="Cascadia Code"/>
-          <w:sz w:val="16"/>
-          <w:szCs w:val="16"/>
-          <w:lang w:val="en-US"/>
-        </w:rPr>
-        <w:t>-&lt;n&gt;           : Reverse n minutes</w:t>
-      </w:r>
-    </w:p>
-    <w:p>
-      <w:pPr>
-        <w:rPr>
-          <w:rFonts w:ascii="Cascadia Code" w:hAnsi="Cascadia Code"/>
-          <w:sz w:val="16"/>
-          <w:szCs w:val="16"/>
-          <w:lang w:val="en-US"/>
-        </w:rPr>
-      </w:pPr>
-      <w:r>
-        <w:rPr>
-          <w:rFonts w:ascii="Cascadia Code" w:hAnsi="Cascadia Code"/>
-          <w:sz w:val="16"/>
-          <w:szCs w:val="16"/>
-          <w:lang w:val="en-US"/>
-        </w:rPr>
-        <w:t>A&lt;n&gt;           : Adjust Minute Position (+/- 256 is a full minute)</w:t>
-      </w:r>
-    </w:p>
-    <w:p>
-      <w:pPr>
-        <w:rPr>
-          <w:rFonts w:ascii="Cascadia Code" w:hAnsi="Cascadia Code"/>
-          <w:sz w:val="16"/>
-          <w:szCs w:val="16"/>
-          <w:lang w:val="en-US"/>
-        </w:rPr>
-      </w:pPr>
-      <w:r>
-        <w:rPr>
-          <w:rFonts w:ascii="Cascadia Code" w:hAnsi="Cascadia Code"/>
-          <w:sz w:val="16"/>
-          <w:szCs w:val="16"/>
-          <w:lang w:val="en-US"/>
-        </w:rPr>
-        <w:t>T              : Test mode (enter anything while running to stop)</w:t>
-      </w:r>
-    </w:p>
-    <w:p>
-      <w:pPr>
-        <w:rPr>
-          <w:rFonts w:ascii="Cascadia Code" w:hAnsi="Cascadia Code"/>
-          <w:sz w:val="16"/>
-          <w:szCs w:val="16"/>
-          <w:lang w:val="en-US"/>
-        </w:rPr>
-      </w:pPr>
-      <w:r>
-        <w:rPr>
-          <w:rFonts w:ascii="Cascadia Code" w:hAnsi="Cascadia Code"/>
-          <w:sz w:val="16"/>
-          <w:szCs w:val="16"/>
-          <w:lang w:val="en-US"/>
-        </w:rPr>
-        <w:t>S&lt;n&gt;           : Set stepper motor delay, default is 6, range 2 to 120</w:t>
-      </w:r>
-    </w:p>
-    <w:p>
-      <w:pPr>
-        <w:rPr>
-          <w:rFonts w:ascii="Cascadia Code" w:hAnsi="Cascadia Code"/>
-          <w:sz w:val="16"/>
-          <w:szCs w:val="16"/>
-          <w:lang w:val="en-US"/>
-        </w:rPr>
-      </w:pPr>
-      <w:r>
-        <w:rPr>
-          <w:rFonts w:ascii="Cascadia Code" w:hAnsi="Cascadia Code"/>
-          <w:sz w:val="16"/>
-          <w:szCs w:val="16"/>
-          <w:lang w:val="en-US"/>
-        </w:rPr>
-        <w:t>C&lt;n&gt;           : Calibrate uSeconds per minute, is default, change as needed, +speeds up, -slows down</w:t>
-      </w:r>
-    </w:p>
-    <w:p>
-      <w:pPr>
-        <w:rPr>
-          <w:rFonts w:ascii="Cascadia Code" w:hAnsi="Cascadia Code"/>
-          <w:sz w:val="16"/>
-          <w:szCs w:val="16"/>
-          <w:lang w:val="en-US"/>
-        </w:rPr>
-      </w:pPr>
-      <w:r>
-        <w:rPr>
-          <w:rFonts w:ascii="Cascadia Code" w:hAnsi="Cascadia Code"/>
-          <w:sz w:val="16"/>
-          <w:szCs w:val="16"/>
-          <w:lang w:val="en-US"/>
-        </w:rPr>
-        <w:t>F&lt;sec&gt; &lt;hours&gt; : Figure correction using seconds and hours (floats), e.g. F -2.5 24.0 if 2 seconds slow per day</w:t>
-      </w:r>
-    </w:p>
-    <w:p>
-      <w:pPr>
-        <w:rPr>
-          <w:rFonts w:ascii="Cascadia Code" w:hAnsi="Cascadia Code"/>
-          <w:sz w:val="16"/>
-          <w:szCs w:val="16"/>
-          <w:lang w:val="en-US"/>
-        </w:rPr>
-      </w:pPr>
-      <w:r>
-        <w:rPr>
-          <w:rFonts w:ascii="Cascadia Code" w:hAnsi="Cascadia Code"/>
-          <w:sz w:val="16"/>
-          <w:szCs w:val="16"/>
-          <w:lang w:val="en-US"/>
-        </w:rPr>
-        <w:t>R              : Reverse motor setting</w:t>
-      </w:r>
-    </w:p>
-    <w:p>
-      <w:pPr>
-        <w:rPr>
-          <w:rFonts w:ascii="Cascadia Code" w:hAnsi="Cascadia Code"/>
-          <w:sz w:val="16"/>
-          <w:szCs w:val="16"/>
-          <w:lang w:val="en-US"/>
-        </w:rPr>
-      </w:pPr>
-      <w:r>
-        <w:rPr>
-          <w:rFonts w:ascii="Cascadia Code" w:hAnsi="Cascadia Code"/>
-          <w:sz w:val="16"/>
-          <w:szCs w:val="16"/>
-          <w:lang w:val="en-US"/>
-        </w:rPr>
-        <w:t>W              : Wait, toggle running state of clock</w:t>
-      </w:r>
-    </w:p>
-    <w:p>
-      <w:pPr>
-        <w:rPr>
-          <w:rFonts w:ascii="Cascadia Code" w:hAnsi="Cascadia Code"/>
-          <w:sz w:val="16"/>
-          <w:szCs w:val="16"/>
-          <w:lang w:val="en-US"/>
-        </w:rPr>
-      </w:pPr>
-      <w:r>
-        <w:rPr>
-          <w:rFonts w:ascii="Cascadia Code" w:hAnsi="Cascadia Code"/>
-          <w:sz w:val="16"/>
-          <w:szCs w:val="16"/>
-          <w:lang w:val="en-US"/>
-        </w:rPr>
-        <w:t>Command?</w:t>
-      </w:r>
-    </w:p>
-    <w:p/>
-    <w:p/>
-    <w:p>
-      <w:r>
-        <w:t>The first part of the display shows some current values. The last part lists the available commands with short descriptions.</w:t>
-      </w:r>
-      <w:r>
-        <w:t xml:space="preserve"> </w:t>
-      </w:r>
-      <w:r>
-        <w:t>Note that this clock was running too fast. The -2800 was used to slow it down.</w:t>
-      </w:r>
-    </w:p>
-    <w:p>
-      <w:pPr>
-        <w:pStyle w:val="Heading3"/>
-      </w:pPr>
-      <w:r>
         <w:t>Commands</w:t>
       </w:r>
     </w:p>
@@ -856,6 +1291,69 @@
       </w:r>
       <w:r>
         <w:t xml:space="preserve"> for more accuracy.</w:t>
+      </w:r>
+    </w:p>
+    <w:p>
+      <w:pPr>
+        <w:pStyle w:val="Heading4"/>
+      </w:pPr>
+      <w:r>
+        <w:t>W</w:t>
+      </w:r>
+    </w:p>
+    <w:p>
+      <w:r>
+        <w:t>This command makes the clock stop. It is useful if you want to start the clock at a chosen exact time. Set the hands to the desired time and when the time is reached press ‘W’ and enter on the serial monitor program to start the clock running again.</w:t>
+      </w:r>
+    </w:p>
+    <w:p>
+      <w:pPr>
+        <w:pStyle w:val="Heading4"/>
+      </w:pPr>
+      <w:r>
+        <w:t>C&lt;n&gt;</w:t>
+      </w:r>
+    </w:p>
+    <w:p>
+      <w:pPr>
+        <w:rPr>
+          <w:lang w:val="en-US"/>
+        </w:rPr>
+      </w:pPr>
+      <w:r>
+        <w:t xml:space="preserve">This command is used to adjust the running speed of the clock in </w:t>
+      </w:r>
+      <w:r>
+        <w:rPr>
+          <w:lang w:val="en-US"/>
+        </w:rPr>
+        <w:t>µSeconds per minute. Positive values make the clock run faster and negative values make it run slower. This value can be calculated from monitoring the clock run for several days. Note that the F command is easier to use and will calculate the correct value to use.</w:t>
+      </w:r>
+    </w:p>
+    <w:p>
+      <w:pPr>
+        <w:pStyle w:val="Heading4"/>
+      </w:pPr>
+      <w:r>
+        <w:t>F&lt;sec&gt; &lt;hour&gt;</w:t>
+      </w:r>
+    </w:p>
+    <w:p>
+      <w:r>
+        <w:t>This command will calculate the correct speed adjustment from the number of seconds per hour that the clock is fast or slow. Both numbers are entered as floating point (decimal) numbers. Seconds can be positive or negative. Negative indicates that the clock is running slow. The most accurate values are produced by monitoring the clock for longer periods of time, at least 12 hours, but several days is even better. As an example, if the clock loses 10.5 seconds in 2 days the correction would be entered as “F 10.5 48”. Using the log time on a serial monitor is the easiest way to measure how much is gained or lost, but noting the exact start and times of the watch period is also possible by watching when the status lines are printed each minute.</w:t>
+      </w:r>
+    </w:p>
+    <w:p>
+      <w:pPr>
+        <w:pStyle w:val="Heading4"/>
+      </w:pPr>
+      <w:r>
+        <w:t>S&lt;n&gt;</w:t>
+      </w:r>
+    </w:p>
+    <w:p>
+      <w:r>
+        <w:t>S is used to set the stepper motor stepping delay. Weaker motors might need longer delays, or you might just like the different sound of slower or faster stepping.</w:t>
       </w:r>
     </w:p>
     <w:p>
@@ -880,128 +1378,6 @@
         <w:pStyle w:val="Heading4"/>
       </w:pPr>
       <w:r>
-        <w:t>S&lt;n&gt;</w:t>
-      </w:r>
-    </w:p>
-    <w:p>
-      <w:r>
-        <w:t>S is used to set the stepper motor stepping delay. Weaker motors might need longer delays</w:t>
-      </w:r>
-      <w:r>
-        <w:t>, or you might just like the different sound of slower or faster stepping.</w:t>
-      </w:r>
-    </w:p>
-    <w:p>
-      <w:pPr>
-        <w:pStyle w:val="Heading4"/>
-      </w:pPr>
-      <w:r>
-        <w:t>C&lt;n&gt;</w:t>
-      </w:r>
-    </w:p>
-    <w:p>
-      <w:pPr>
-        <w:rPr>
-          <w:lang w:val="en-US"/>
-        </w:rPr>
-      </w:pPr>
-      <w:r>
-        <w:t>This command is used</w:t>
-      </w:r>
-      <w:r>
-        <w:t xml:space="preserve"> to adjust the running speed of the clock</w:t>
-      </w:r>
-      <w:r>
-        <w:t xml:space="preserve"> in </w:t>
-      </w:r>
-      <w:r>
-        <w:rPr>
-          <w:lang w:val="en-US"/>
-        </w:rPr>
-        <w:t>µSeconds per minute. Positive values make the clock run faster and negative values make i</w:t>
-      </w:r>
-      <w:r>
-        <w:rPr>
-          <w:lang w:val="en-US"/>
-        </w:rPr>
-        <w:t>t</w:t>
-      </w:r>
-      <w:r>
-        <w:rPr>
-          <w:lang w:val="en-US"/>
-        </w:rPr>
-        <w:t xml:space="preserve"> run slower.</w:t>
-      </w:r>
-      <w:r>
-        <w:rPr>
-          <w:lang w:val="en-US"/>
-        </w:rPr>
-        <w:t xml:space="preserve"> This value can be calculated </w:t>
-      </w:r>
-      <w:r>
-        <w:rPr>
-          <w:lang w:val="en-US"/>
-        </w:rPr>
-        <w:t>from monitoring the clock run for several days. Note that the F command is easier to use and will calculate the correct value to use</w:t>
-      </w:r>
-      <w:r>
-        <w:rPr>
-          <w:lang w:val="en-US"/>
-        </w:rPr>
-        <w:t>.</w:t>
-      </w:r>
-    </w:p>
-    <w:p>
-      <w:pPr>
-        <w:pStyle w:val="Heading4"/>
-      </w:pPr>
-      <w:r>
-        <w:t>F&lt;sec&gt; &lt;hour&gt;</w:t>
-      </w:r>
-    </w:p>
-    <w:p>
-      <w:r>
-        <w:t xml:space="preserve">This command will </w:t>
-      </w:r>
-      <w:r>
-        <w:t>calculate the correct speed adjustment from the number of seconds per hour that the clock is fast or slow. Both number</w:t>
-      </w:r>
-      <w:r>
-        <w:t>s are entered as floating point (decimal) numbers. Seconds can be positive or negative. Negative indicates that the clock is running slow.</w:t>
-      </w:r>
-      <w:r>
-        <w:t xml:space="preserve"> The most accurate values are produced by monitoring the clock for longer periods of time, at least 12 hours</w:t>
-      </w:r>
-      <w:r>
-        <w:t xml:space="preserve">, but several days is even better. As an </w:t>
-      </w:r>
-      <w:r>
-        <w:t>example,</w:t>
-      </w:r>
-      <w:r>
-        <w:t xml:space="preserve"> if the clock loses 10</w:t>
-      </w:r>
-      <w:r>
-        <w:t>.5 seconds in 2 days the correction would be entered as “F 10.5 48”.</w:t>
-      </w:r>
-      <w:r>
-        <w:t xml:space="preserve"> Using</w:t>
-      </w:r>
-      <w:r>
-        <w:t xml:space="preserve"> the log time on a serial monitor is the easiest way to measure how much is gained or lost, but</w:t>
-      </w:r>
-      <w:r>
-        <w:t xml:space="preserve"> noting the exact start and times of the watch period is also possible</w:t>
-      </w:r>
-      <w:r>
-        <w:t xml:space="preserve"> by watching when the status lines are printed each minute.</w:t>
-      </w:r>
-    </w:p>
-    <w:p>
-      <w:pPr>
-        <w:pStyle w:val="Heading4"/>
-      </w:pPr>
-      <w:r>
         <w:t>R</w:t>
       </w:r>
     </w:p>
@@ -1013,45 +1389,8 @@
         <w:t xml:space="preserve"> It only needs to be set once, unless you want your clock to run backwards of course!</w:t>
       </w:r>
     </w:p>
-    <w:p>
-      <w:pPr>
-        <w:pStyle w:val="Heading4"/>
-      </w:pPr>
-      <w:r>
-        <w:t>W</w:t>
-      </w:r>
-    </w:p>
-    <w:p>
-      <w:r>
-        <w:t>This command</w:t>
-      </w:r>
-      <w:r>
-        <w:t xml:space="preserve"> makes the clock stop. It is useful if you want to start the clock at </w:t>
-      </w:r>
-      <w:r>
-        <w:t>a chosen</w:t>
-      </w:r>
-      <w:r>
-        <w:t xml:space="preserve"> exact time</w:t>
-      </w:r>
-      <w:r>
-        <w:t xml:space="preserve">. Set the hands to the desired time and when the time is reached press </w:t>
-      </w:r>
-      <w:r>
-        <w:t xml:space="preserve">‘W’ and </w:t>
-      </w:r>
-      <w:r>
-        <w:t>enter on the serial monitor program</w:t>
-      </w:r>
-      <w:r>
-        <w:t xml:space="preserve"> to start the clock running again</w:t>
-      </w:r>
-      <w:r>
-        <w:t>.</w:t>
-      </w:r>
-    </w:p>
     <w:sectPr>
-      <w:footerReference w:type="default" r:id="rId8"/>
+      <w:footerReference w:type="default" r:id="rId12"/>
       <w:pgSz w:w="12240" w:h="15840"/>
       <w:pgMar w:top="1440" w:right="1440" w:bottom="1440" w:left="1440" w:header="720" w:footer="720" w:gutter="0"/>
       <w:pgNumType w:start="1"/>
@@ -1245,9 +1584,121 @@
 <file path=word/numbering.xml><?xml version="1.0" encoding="utf-8"?>
 <w:numbering xmlns:wpc="http://schemas.microsoft.com/office/word/2010/wordprocessingCanvas" xmlns:cx="http://schemas.microsoft.com/office/drawing/2014/chartex" xmlns:cx1="http://schemas.microsoft.com/office/drawing/2015/9/8/chartex" xmlns:cx2="http://schemas.microsoft.com/office/drawing/2015/10/21/chartex" xmlns:cx3="http://schemas.microsoft.com/office/drawing/2016/5/9/chartex" xmlns:cx4="http://schemas.microsoft.com/office/drawing/2016/5/10/chartex" xmlns:cx5="http://schemas.microsoft.com/office/drawing/2016/5/11/chartex" xmlns:cx6="http://schemas.microsoft.com/office/drawing/2016/5/12/chartex" xmlns:cx7="http://schemas.microsoft.com/office/drawing/2016/5/13/chartex" xmlns:cx8="http://schemas.microsoft.com/office/drawing/2016/5/14/chartex" xmlns:mc="http://schemas.openxmlformats.org/markup-compatibility/2006" xmlns:aink="http://schemas.microsoft.com/office/drawing/2016/ink" xmlns:am3d="http://schemas.microsoft.com/office/drawing/2017/model3d" xmlns:o="urn:schemas-microsoft-com:office:office" xmlns:oel="http://schemas.microsoft.com/office/2019/extlst" xmlns:r="http://schemas.openxmlformats.org/officeDocument/2006/relationships" xmlns:m="http://schemas.openxmlformats.org/officeDocument/2006/math" xmlns:v="urn:schemas-microsoft-com:vml" xmlns:wp14="http://schemas.microsoft.com/office/word/2010/wordprocessingDrawing" xmlns:wp="http://schemas.openxmlformats.org/drawingml/2006/wordprocessingDrawing" xmlns:w10="urn:schemas-microsoft-com:office:word" xmlns:w="http://schemas.openxmlformats.org/wordprocessingml/2006/main" xmlns:w14="http://schemas.microsoft.com/office/word/2010/wordml" xmlns:w15="http://schemas.microsoft.com/office/word/2012/wordml" xmlns:w16cex="http://schemas.microsoft.com/office/word/2018/wordml/cex" xmlns:w16cid="http://schemas.microsoft.com/office/word/2016/wordml/cid" xmlns:w16="http://schemas.microsoft.com/office/word/2018/wordml" xmlns:w16du="http://schemas.microsoft.com/office/word/2023/wordml/word16du" xmlns:w16sdtdh="http://schemas.microsoft.com/office/word/2020/wordml/sdtdatahash" xmlns:w16se="http://schemas.microsoft.com/office/word/2015/wordml/symex" xmlns:wpg="http://schemas.microsoft.com/office/word/2010/wordprocessingGroup" xmlns:wpi="http://schemas.microsoft.com/office/word/2010/wordprocessingInk" xmlns:wne="http://schemas.microsoft.com/office/word/2006/wordml" xmlns:wps="http://schemas.microsoft.com/office/word/2010/wordprocessingShape" mc:Ignorable="w14 w15 w16se w16cid w16 w16cex w16sdtdh w16du wp14">
   <w:abstractNum w:abstractNumId="0" w15:restartNumberingAfterBreak="0">
+    <w:nsid w:val="40716FAF"/>
+    <w:multiLevelType w:val="hybridMultilevel"/>
+    <w:tmpl w:val="9DD8091E"/>
+    <w:lvl w:ilvl="0" w:tplc="2348C5B0">
+      <w:numFmt w:val="bullet"/>
+      <w:lvlText w:val="-"/>
+      <w:lvlJc w:val="left"/>
+      <w:pPr>
+        <w:ind w:left="720" w:hanging="360"/>
+      </w:pPr>
+      <w:rPr>
+        <w:rFonts w:ascii="Arial" w:eastAsia="Arial" w:hAnsi="Arial" w:cs="Arial" w:hint="default"/>
+      </w:rPr>
+    </w:lvl>
+    <w:lvl w:ilvl="1" w:tplc="04090003" w:tentative="1">
+      <w:start w:val="1"/>
+      <w:numFmt w:val="bullet"/>
+      <w:lvlText w:val="o"/>
+      <w:lvlJc w:val="left"/>
+      <w:pPr>
+        <w:ind w:left="1440" w:hanging="360"/>
+      </w:pPr>
+      <w:rPr>
+        <w:rFonts w:ascii="Courier New" w:hAnsi="Courier New" w:cs="Courier New" w:hint="default"/>
+      </w:rPr>
+    </w:lvl>
+    <w:lvl w:ilvl="2" w:tplc="04090005" w:tentative="1">
+      <w:start w:val="1"/>
+      <w:numFmt w:val="bullet"/>
+      <w:lvlText w:val=""/>
+      <w:lvlJc w:val="left"/>
+      <w:pPr>
+        <w:ind w:left="2160" w:hanging="360"/>
+      </w:pPr>
+      <w:rPr>
+        <w:rFonts w:ascii="Wingdings" w:hAnsi="Wingdings" w:hint="default"/>
+      </w:rPr>
+    </w:lvl>
+    <w:lvl w:ilvl="3" w:tplc="04090001" w:tentative="1">
+      <w:start w:val="1"/>
+      <w:numFmt w:val="bullet"/>
+      <w:lvlText w:val=""/>
+      <w:lvlJc w:val="left"/>
+      <w:pPr>
+        <w:ind w:left="2880" w:hanging="360"/>
+      </w:pPr>
+      <w:rPr>
+        <w:rFonts w:ascii="Symbol" w:hAnsi="Symbol" w:hint="default"/>
+      </w:rPr>
+    </w:lvl>
+    <w:lvl w:ilvl="4" w:tplc="04090003" w:tentative="1">
+      <w:start w:val="1"/>
+      <w:numFmt w:val="bullet"/>
+      <w:lvlText w:val="o"/>
+      <w:lvlJc w:val="left"/>
+      <w:pPr>
+        <w:ind w:left="3600" w:hanging="360"/>
+      </w:pPr>
+      <w:rPr>
+        <w:rFonts w:ascii="Courier New" w:hAnsi="Courier New" w:cs="Courier New" w:hint="default"/>
+      </w:rPr>
+    </w:lvl>
+    <w:lvl w:ilvl="5" w:tplc="04090005" w:tentative="1">
+      <w:start w:val="1"/>
+      <w:numFmt w:val="bullet"/>
+      <w:lvlText w:val=""/>
+      <w:lvlJc w:val="left"/>
+      <w:pPr>
+        <w:ind w:left="4320" w:hanging="360"/>
+      </w:pPr>
+      <w:rPr>
+        <w:rFonts w:ascii="Wingdings" w:hAnsi="Wingdings" w:hint="default"/>
+      </w:rPr>
+    </w:lvl>
+    <w:lvl w:ilvl="6" w:tplc="04090001" w:tentative="1">
+      <w:start w:val="1"/>
+      <w:numFmt w:val="bullet"/>
+      <w:lvlText w:val=""/>
+      <w:lvlJc w:val="left"/>
+      <w:pPr>
+        <w:ind w:left="5040" w:hanging="360"/>
+      </w:pPr>
+      <w:rPr>
+        <w:rFonts w:ascii="Symbol" w:hAnsi="Symbol" w:hint="default"/>
+      </w:rPr>
+    </w:lvl>
+    <w:lvl w:ilvl="7" w:tplc="04090003" w:tentative="1">
+      <w:start w:val="1"/>
+      <w:numFmt w:val="bullet"/>
+      <w:lvlText w:val="o"/>
+      <w:lvlJc w:val="left"/>
+      <w:pPr>
+        <w:ind w:left="5760" w:hanging="360"/>
+      </w:pPr>
+      <w:rPr>
+        <w:rFonts w:ascii="Courier New" w:hAnsi="Courier New" w:cs="Courier New" w:hint="default"/>
+      </w:rPr>
+    </w:lvl>
+    <w:lvl w:ilvl="8" w:tplc="04090005" w:tentative="1">
+      <w:start w:val="1"/>
+      <w:numFmt w:val="bullet"/>
+      <w:lvlText w:val=""/>
+      <w:lvlJc w:val="left"/>
+      <w:pPr>
+        <w:ind w:left="6480" w:hanging="360"/>
+      </w:pPr>
+      <w:rPr>
+        <w:rFonts w:ascii="Wingdings" w:hAnsi="Wingdings" w:hint="default"/>
+      </w:rPr>
+    </w:lvl>
+  </w:abstractNum>
+  <w:abstractNum w:abstractNumId="1" w15:restartNumberingAfterBreak="0">
     <w:nsid w:val="62D1418B"/>
     <w:multiLevelType w:val="multilevel"/>
-    <w:tmpl w:val="AF025F6C"/>
+    <w:tmpl w:val="0F72FD60"/>
     <w:lvl w:ilvl="0">
       <w:start w:val="1"/>
       <w:numFmt w:val="decimal"/>
@@ -1267,6 +1718,9 @@
       <w:pPr>
         <w:ind w:left="576" w:hanging="576"/>
       </w:pPr>
+      <w:rPr>
+        <w:lang w:val="en-US"/>
+      </w:rPr>
     </w:lvl>
     <w:lvl w:ilvl="2">
       <w:start w:val="1"/>
@@ -1344,6 +1798,9 @@
     </w:lvl>
   </w:abstractNum>
   <w:num w:numId="1" w16cid:durableId="915629572">
+    <w:abstractNumId w:val="1"/>
+  </w:num>
+  <w:num w:numId="2" w16cid:durableId="187060472">
     <w:abstractNumId w:val="0"/>
   </w:num>
   <w:numIdMacAtCleanup w:val="1"/>
@@ -1972,7 +2429,6 @@
   <w:style w:type="character" w:default="1" w:styleId="DefaultParagraphFont">
     <w:name w:val="Default Paragraph Font"/>
     <w:uiPriority w:val="1"/>
-    <w:semiHidden/>
     <w:unhideWhenUsed/>
   </w:style>
   <w:style w:type="table" w:default="1" w:styleId="TableNormal">

</xml_diff>

<commit_message>
Added the current seconds to the menu display.
</commit_message>
<xml_diff>
--- a/HollowClock.docx
+++ b/HollowClock.docx
@@ -245,6 +245,30 @@
     </w:p>
     <w:p>
       <w:pPr>
+        <w:pStyle w:val="ListParagraph"/>
+        <w:numPr>
+          <w:ilvl w:val="0"/>
+          <w:numId w:val="3"/>
+        </w:numPr>
+        <w:rPr>
+          <w:lang w:val="en-US"/>
+        </w:rPr>
+      </w:pPr>
+      <w:r>
+        <w:rPr>
+          <w:lang w:val="en-US"/>
+        </w:rPr>
+        <w:t>1.03 Added the current seconds to</w:t>
+      </w:r>
+      <w:r>
+        <w:rPr>
+          <w:lang w:val="en-US"/>
+        </w:rPr>
+        <w:t xml:space="preserve"> the menu display so you can see where the clock is.</w:t>
+      </w:r>
+    </w:p>
+    <w:p>
+      <w:pPr>
         <w:pStyle w:val="Heading2"/>
         <w:rPr>
           <w:lang w:val="en-US"/>
@@ -445,6 +469,7 @@
         <w:pStyle w:val="Heading1"/>
       </w:pPr>
       <w:r>
+        <w:lastRenderedPageBreak/>
         <w:t xml:space="preserve">Serial Port </w:t>
       </w:r>
       <w:r>
@@ -488,11 +513,7 @@
         <w:t xml:space="preserve"> some serial port software, such as SSCOM</w:t>
       </w:r>
       <w:r>
-        <w:t xml:space="preserve"> </w:t>
-      </w:r>
-      <w:r>
-        <w:lastRenderedPageBreak/>
-        <w:t>PuTTY</w:t>
+        <w:t xml:space="preserve"> PuTTY</w:t>
       </w:r>
       <w:r>
         <w:t xml:space="preserve"> or similar. The Arduino IDE is an excellent choice</w:t>
@@ -2028,6 +2049,9 @@
       <w:r>
         <w:t xml:space="preserve"> enter on the serial monitor program to start the clock running again.</w:t>
       </w:r>
+      <w:r>
+        <w:t xml:space="preserve"> This command also resets the time running command to make it useful for calibration.</w:t>
+      </w:r>
     </w:p>
     <w:p>
       <w:pPr>
@@ -2154,6 +2178,29 @@
       </w:r>
       <w:r>
         <w:t xml:space="preserve"> can also be noted from the cell phone time.</w:t>
+      </w:r>
+    </w:p>
+    <w:p/>
+    <w:p>
+      <w:r>
+        <w:t xml:space="preserve">If there is already a current value for adjustment this command will add or subtract the new amount </w:t>
+      </w:r>
+      <w:r>
+        <w:t>that is calculated. T</w:t>
+      </w:r>
+      <w:r>
+        <w:t>his is done to allow further refinements to the speed calibration</w:t>
+      </w:r>
+      <w:r>
+        <w:t xml:space="preserve"> without having to always start from the </w:t>
+      </w:r>
+      <w:proofErr w:type="gramStart"/>
+      <w:r>
+        <w:t>0 calibration</w:t>
+      </w:r>
+      <w:proofErr w:type="gramEnd"/>
+      <w:r>
+        <w:t xml:space="preserve"> value.</w:t>
       </w:r>
     </w:p>
     <w:p/>
@@ -2220,10 +2267,14 @@
         </w:numPr>
       </w:pPr>
       <w:r>
+        <w:lastRenderedPageBreak/>
         <w:t>Use ‘W’ to start the clock and n</w:t>
       </w:r>
       <w:r>
         <w:t>ote the time on a cell phone or other accurate source.</w:t>
+      </w:r>
+      <w:r>
+        <w:t xml:space="preserve"> The ‘W’ command also resets the hour timer that is displayed.</w:t>
       </w:r>
     </w:p>
     <w:p>
@@ -2280,7 +2331,6 @@
         </w:numPr>
       </w:pPr>
       <w:r>
-        <w:lastRenderedPageBreak/>
         <w:t xml:space="preserve">Use – seconds if the clock is </w:t>
       </w:r>
       <w:r>

</xml_diff>

<commit_message>
Removed a redundant debugging message showing the uSec internal clock.
</commit_message>
<xml_diff>
--- a/HollowClock.docx
+++ b/HollowClock.docx
@@ -265,6 +265,38 @@
           <w:lang w:val="en-US"/>
         </w:rPr>
         <w:t xml:space="preserve"> the menu display so you can see where the clock is.</w:t>
+      </w:r>
+    </w:p>
+    <w:p>
+      <w:pPr>
+        <w:pStyle w:val="ListParagraph"/>
+        <w:numPr>
+          <w:ilvl w:val="0"/>
+          <w:numId w:val="3"/>
+        </w:numPr>
+        <w:rPr>
+          <w:lang w:val="en-US"/>
+        </w:rPr>
+      </w:pPr>
+      <w:r>
+        <w:rPr>
+          <w:lang w:val="en-US"/>
+        </w:rPr>
+        <w:t xml:space="preserve">1.04 Removed the </w:t>
+      </w:r>
+      <w:proofErr w:type="spellStart"/>
+      <w:r>
+        <w:rPr>
+          <w:lang w:val="en-US"/>
+        </w:rPr>
+        <w:t>uSec</w:t>
+      </w:r>
+      <w:proofErr w:type="spellEnd"/>
+      <w:r>
+        <w:rPr>
+          <w:lang w:val="en-US"/>
+        </w:rPr>
+        <w:t xml:space="preserve"> debugging message.</w:t>
       </w:r>
     </w:p>
     <w:p>
@@ -2334,15 +2366,7 @@
         <w:t xml:space="preserve">Use – seconds if the clock is </w:t>
       </w:r>
       <w:r>
-        <w:t xml:space="preserve">slow and </w:t>
-      </w:r>
-      <w:proofErr w:type="gramStart"/>
-      <w:r>
-        <w:t>losing</w:t>
-      </w:r>
-      <w:proofErr w:type="gramEnd"/>
-      <w:r>
-        <w:t xml:space="preserve"> time.</w:t>
+        <w:t>slow and losing time.</w:t>
       </w:r>
     </w:p>
     <w:p>

</xml_diff>

<commit_message>
Fixed the broken 'F' command.
</commit_message>
<xml_diff>
--- a/HollowClock.docx
+++ b/HollowClock.docx
@@ -297,6 +297,24 @@
           <w:lang w:val="en-US"/>
         </w:rPr>
         <w:t xml:space="preserve"> debugging message.</w:t>
+      </w:r>
+    </w:p>
+    <w:p>
+      <w:pPr>
+        <w:pStyle w:val="ListParagraph"/>
+        <w:numPr>
+          <w:ilvl w:val="0"/>
+          <w:numId w:val="3"/>
+        </w:numPr>
+        <w:rPr>
+          <w:lang w:val="en-US"/>
+        </w:rPr>
+      </w:pPr>
+      <w:r>
+        <w:rPr>
+          <w:lang w:val="en-US"/>
+        </w:rPr>
+        <w:t>1.05 Fixed the ‘F’ command that was broken in the last version.</w:t>
       </w:r>
     </w:p>
     <w:p>

</xml_diff>

<commit_message>
Removed the seq[][] array and used a walking bit in a bitset instead.
</commit_message>
<xml_diff>
--- a/HollowClock.docx
+++ b/HollowClock.docx
@@ -315,6 +315,30 @@
           <w:lang w:val="en-US"/>
         </w:rPr>
         <w:t>1.05 Fixed the ‘F’ command that was broken in the last version.</w:t>
+      </w:r>
+    </w:p>
+    <w:p>
+      <w:pPr>
+        <w:pStyle w:val="ListParagraph"/>
+        <w:numPr>
+          <w:ilvl w:val="0"/>
+          <w:numId w:val="3"/>
+        </w:numPr>
+        <w:rPr>
+          <w:lang w:val="en-US"/>
+        </w:rPr>
+      </w:pPr>
+      <w:r>
+        <w:rPr>
+          <w:lang w:val="en-US"/>
+        </w:rPr>
+        <w:t xml:space="preserve">1.06 Cleaned up the stepper code by removing the double subscript array and using a </w:t>
+      </w:r>
+      <w:r>
+        <w:rPr>
+          <w:lang w:val="en-US"/>
+        </w:rPr>
+        <w:t>field of 4 bits to enable each port for stepping.</w:t>
       </w:r>
     </w:p>
     <w:p>

</xml_diff>

<commit_message>
Simplifed the stepper code, the bitset variable was not needed.
</commit_message>
<xml_diff>
--- a/HollowClock.docx
+++ b/HollowClock.docx
@@ -36,21 +36,7 @@
         <w:rPr>
           <w:lang w:val="en-US"/>
         </w:rPr>
-        <w:t xml:space="preserve">This clock is based on the plans in </w:t>
-      </w:r>
-      <w:proofErr w:type="spellStart"/>
-      <w:r>
-        <w:rPr>
-          <w:lang w:val="en-US"/>
-        </w:rPr>
-        <w:t>Thingiverse</w:t>
-      </w:r>
-      <w:proofErr w:type="spellEnd"/>
-      <w:r>
-        <w:rPr>
-          <w:lang w:val="en-US"/>
-        </w:rPr>
-        <w:t>.</w:t>
+        <w:t>This clock is based on the plans in Thingiverse.</w:t>
       </w:r>
       <w:r>
         <w:rPr>
@@ -148,7 +134,6 @@
         </w:rPr>
         <w:t xml:space="preserve"> since the counter only reads </w:t>
       </w:r>
-      <w:proofErr w:type="spellStart"/>
       <w:r>
         <w:rPr>
           <w:lang w:val="en-US"/>
@@ -161,7 +146,6 @@
         </w:rPr>
         <w:t>Seconds</w:t>
       </w:r>
-      <w:proofErr w:type="spellEnd"/>
       <w:r>
         <w:rPr>
           <w:lang w:val="en-US"/>
@@ -282,21 +266,7 @@
         <w:rPr>
           <w:lang w:val="en-US"/>
         </w:rPr>
-        <w:t xml:space="preserve">1.04 Removed the </w:t>
-      </w:r>
-      <w:proofErr w:type="spellStart"/>
-      <w:r>
-        <w:rPr>
-          <w:lang w:val="en-US"/>
-        </w:rPr>
-        <w:t>uSec</w:t>
-      </w:r>
-      <w:proofErr w:type="spellEnd"/>
-      <w:r>
-        <w:rPr>
-          <w:lang w:val="en-US"/>
-        </w:rPr>
-        <w:t xml:space="preserve"> debugging message.</w:t>
+        <w:t>1.04 Removed the uSec debugging message.</w:t>
       </w:r>
     </w:p>
     <w:p>
@@ -339,6 +309,54 @@
           <w:lang w:val="en-US"/>
         </w:rPr>
         <w:t>field of 4 bits to enable each port for stepping.</w:t>
+      </w:r>
+    </w:p>
+    <w:p>
+      <w:pPr>
+        <w:pStyle w:val="ListParagraph"/>
+        <w:numPr>
+          <w:ilvl w:val="0"/>
+          <w:numId w:val="3"/>
+        </w:numPr>
+        <w:rPr>
+          <w:lang w:val="en-US"/>
+        </w:rPr>
+      </w:pPr>
+      <w:r>
+        <w:rPr>
+          <w:lang w:val="en-US"/>
+        </w:rPr>
+        <w:t xml:space="preserve">1.07 After thinking about it, the </w:t>
+      </w:r>
+      <w:r>
+        <w:rPr>
+          <w:lang w:val="en-US"/>
+        </w:rPr>
+        <w:t>4-bit</w:t>
+      </w:r>
+      <w:r>
+        <w:rPr>
+          <w:lang w:val="en-US"/>
+        </w:rPr>
+        <w:t xml:space="preserve"> field isn’t even needed, just compare the phase to the loop counter to set the correct bit. </w:t>
+      </w:r>
+      <w:r>
+        <w:rPr>
+          <w:lang w:val="en-US"/>
+        </w:rPr>
+        <w:t xml:space="preserve">This was made possible by changing the order of the output port array. </w:t>
+      </w:r>
+      <w:r>
+        <w:rPr>
+          <w:lang w:val="en-US"/>
+        </w:rPr>
+        <w:t>Much simpler</w:t>
+      </w:r>
+      <w:r>
+        <w:rPr>
+          <w:lang w:val="en-US"/>
+        </w:rPr>
+        <w:t xml:space="preserve"> now!</w:t>
       </w:r>
     </w:p>
     <w:p>
@@ -885,15 +903,7 @@
         <w:t xml:space="preserve"> menu. Every minute the clock will write a line showing the </w:t>
       </w:r>
       <w:r>
-        <w:t xml:space="preserve">time that the clock has been running. This number is useful when calibrating the clock to keep </w:t>
-      </w:r>
-      <w:proofErr w:type="gramStart"/>
-      <w:r>
-        <w:t>more</w:t>
-      </w:r>
-      <w:proofErr w:type="gramEnd"/>
-      <w:r>
-        <w:t xml:space="preserve"> exact time.</w:t>
+        <w:t>time that the clock has been running. This number is useful when calibrating the clock to keep more exact time.</w:t>
       </w:r>
     </w:p>
     <w:p>
@@ -1111,244 +1121,102 @@
           <w:szCs w:val="16"/>
           <w:lang w:val="en-US"/>
         </w:rPr>
-        <w:t xml:space="preserve">Firmware version            </w:t>
-      </w:r>
-      <w:proofErr w:type="gramStart"/>
-      <w:r>
-        <w:rPr>
-          <w:rFonts w:ascii="Cascadia Code" w:hAnsi="Cascadia Code"/>
-          <w:sz w:val="16"/>
-          <w:szCs w:val="16"/>
-          <w:lang w:val="en-US"/>
-        </w:rPr>
-        <w:t xml:space="preserve">  :</w:t>
-      </w:r>
-      <w:proofErr w:type="gramEnd"/>
-      <w:r>
-        <w:rPr>
-          <w:rFonts w:ascii="Cascadia Code" w:hAnsi="Cascadia Code"/>
-          <w:sz w:val="16"/>
-          <w:szCs w:val="16"/>
-          <w:lang w:val="en-US"/>
-        </w:rPr>
-        <w:t xml:space="preserve"> 1.01</w:t>
-      </w:r>
-    </w:p>
-    <w:p>
-      <w:pPr>
-        <w:rPr>
-          <w:rFonts w:ascii="Cascadia Code" w:hAnsi="Cascadia Code"/>
-          <w:sz w:val="16"/>
-          <w:szCs w:val="16"/>
-          <w:lang w:val="en-US"/>
-        </w:rPr>
-      </w:pPr>
-      <w:proofErr w:type="spellStart"/>
-      <w:r>
-        <w:rPr>
-          <w:rFonts w:ascii="Cascadia Code" w:hAnsi="Cascadia Code"/>
-          <w:sz w:val="16"/>
-          <w:szCs w:val="16"/>
-          <w:lang w:val="en-US"/>
-        </w:rPr>
-        <w:t>uSeconds</w:t>
-      </w:r>
-      <w:proofErr w:type="spellEnd"/>
-      <w:r>
-        <w:rPr>
-          <w:rFonts w:ascii="Cascadia Code" w:hAnsi="Cascadia Code"/>
-          <w:sz w:val="16"/>
-          <w:szCs w:val="16"/>
-          <w:lang w:val="en-US"/>
-        </w:rPr>
-        <w:t xml:space="preserve"> calibrate per </w:t>
-      </w:r>
-      <w:proofErr w:type="gramStart"/>
-      <w:r>
-        <w:rPr>
-          <w:rFonts w:ascii="Cascadia Code" w:hAnsi="Cascadia Code"/>
-          <w:sz w:val="16"/>
-          <w:szCs w:val="16"/>
-          <w:lang w:val="en-US"/>
-        </w:rPr>
-        <w:t>minute :</w:t>
-      </w:r>
-      <w:proofErr w:type="gramEnd"/>
-      <w:r>
-        <w:rPr>
-          <w:rFonts w:ascii="Cascadia Code" w:hAnsi="Cascadia Code"/>
-          <w:sz w:val="16"/>
-          <w:szCs w:val="16"/>
-          <w:lang w:val="en-US"/>
-        </w:rPr>
-        <w:t xml:space="preserve"> -16635 or -23.95 sec/day</w:t>
-      </w:r>
-    </w:p>
-    <w:p>
-      <w:pPr>
-        <w:rPr>
-          <w:rFonts w:ascii="Cascadia Code" w:hAnsi="Cascadia Code"/>
-          <w:sz w:val="16"/>
-          <w:szCs w:val="16"/>
-          <w:lang w:val="en-US"/>
-        </w:rPr>
-      </w:pPr>
-      <w:r>
-        <w:rPr>
-          <w:rFonts w:ascii="Cascadia Code" w:hAnsi="Cascadia Code"/>
-          <w:sz w:val="16"/>
-          <w:szCs w:val="16"/>
-          <w:lang w:val="en-US"/>
-        </w:rPr>
-        <w:t xml:space="preserve">Wait/Run State              </w:t>
-      </w:r>
-      <w:proofErr w:type="gramStart"/>
-      <w:r>
-        <w:rPr>
-          <w:rFonts w:ascii="Cascadia Code" w:hAnsi="Cascadia Code"/>
-          <w:sz w:val="16"/>
-          <w:szCs w:val="16"/>
-          <w:lang w:val="en-US"/>
-        </w:rPr>
-        <w:t xml:space="preserve">  :</w:t>
-      </w:r>
-      <w:proofErr w:type="gramEnd"/>
-      <w:r>
-        <w:rPr>
-          <w:rFonts w:ascii="Cascadia Code" w:hAnsi="Cascadia Code"/>
-          <w:sz w:val="16"/>
-          <w:szCs w:val="16"/>
-          <w:lang w:val="en-US"/>
-        </w:rPr>
-        <w:t xml:space="preserve"> Running</w:t>
-      </w:r>
-    </w:p>
-    <w:p>
-      <w:pPr>
-        <w:rPr>
-          <w:rFonts w:ascii="Cascadia Code" w:hAnsi="Cascadia Code"/>
-          <w:sz w:val="16"/>
-          <w:szCs w:val="16"/>
-          <w:lang w:val="en-US"/>
-        </w:rPr>
-      </w:pPr>
-      <w:r>
-        <w:rPr>
-          <w:rFonts w:ascii="Cascadia Code" w:hAnsi="Cascadia Code"/>
-          <w:sz w:val="16"/>
-          <w:szCs w:val="16"/>
-          <w:lang w:val="en-US"/>
-        </w:rPr>
-        <w:t>Stepper Delay (</w:t>
-      </w:r>
-      <w:proofErr w:type="spellStart"/>
-      <w:proofErr w:type="gramStart"/>
-      <w:r>
-        <w:rPr>
-          <w:rFonts w:ascii="Cascadia Code" w:hAnsi="Cascadia Code"/>
-          <w:sz w:val="16"/>
-          <w:szCs w:val="16"/>
-          <w:lang w:val="en-US"/>
-        </w:rPr>
-        <w:t>mSec</w:t>
-      </w:r>
-      <w:proofErr w:type="spellEnd"/>
-      <w:r>
-        <w:rPr>
-          <w:rFonts w:ascii="Cascadia Code" w:hAnsi="Cascadia Code"/>
-          <w:sz w:val="16"/>
-          <w:szCs w:val="16"/>
-          <w:lang w:val="en-US"/>
-        </w:rPr>
-        <w:t xml:space="preserve">)   </w:t>
-      </w:r>
-      <w:proofErr w:type="gramEnd"/>
-      <w:r>
-        <w:rPr>
-          <w:rFonts w:ascii="Cascadia Code" w:hAnsi="Cascadia Code"/>
-          <w:sz w:val="16"/>
-          <w:szCs w:val="16"/>
-          <w:lang w:val="en-US"/>
-        </w:rPr>
-        <w:t xml:space="preserve">       : 2</w:t>
-      </w:r>
-    </w:p>
-    <w:p>
-      <w:pPr>
-        <w:rPr>
-          <w:rFonts w:ascii="Cascadia Code" w:hAnsi="Cascadia Code"/>
-          <w:sz w:val="16"/>
-          <w:szCs w:val="16"/>
-          <w:lang w:val="en-US"/>
-        </w:rPr>
-      </w:pPr>
-      <w:r>
-        <w:rPr>
-          <w:rFonts w:ascii="Cascadia Code" w:hAnsi="Cascadia Code"/>
-          <w:sz w:val="16"/>
-          <w:szCs w:val="16"/>
-          <w:lang w:val="en-US"/>
-        </w:rPr>
-        <w:t xml:space="preserve">Test Mode                   </w:t>
-      </w:r>
-      <w:proofErr w:type="gramStart"/>
-      <w:r>
-        <w:rPr>
-          <w:rFonts w:ascii="Cascadia Code" w:hAnsi="Cascadia Code"/>
-          <w:sz w:val="16"/>
-          <w:szCs w:val="16"/>
-          <w:lang w:val="en-US"/>
-        </w:rPr>
-        <w:t xml:space="preserve">  :</w:t>
-      </w:r>
-      <w:proofErr w:type="gramEnd"/>
-      <w:r>
-        <w:rPr>
-          <w:rFonts w:ascii="Cascadia Code" w:hAnsi="Cascadia Code"/>
-          <w:sz w:val="16"/>
-          <w:szCs w:val="16"/>
-          <w:lang w:val="en-US"/>
-        </w:rPr>
-        <w:t xml:space="preserve"> Off</w:t>
-      </w:r>
-    </w:p>
-    <w:p>
-      <w:pPr>
-        <w:rPr>
-          <w:rFonts w:ascii="Cascadia Code" w:hAnsi="Cascadia Code"/>
-          <w:sz w:val="16"/>
-          <w:szCs w:val="16"/>
-          <w:lang w:val="en-US"/>
-        </w:rPr>
-      </w:pPr>
-      <w:r>
-        <w:rPr>
-          <w:rFonts w:ascii="Cascadia Code" w:hAnsi="Cascadia Code"/>
-          <w:sz w:val="16"/>
-          <w:szCs w:val="16"/>
-          <w:lang w:val="en-US"/>
-        </w:rPr>
-        <w:t xml:space="preserve">Reverse Motor               </w:t>
-      </w:r>
-      <w:proofErr w:type="gramStart"/>
-      <w:r>
-        <w:rPr>
-          <w:rFonts w:ascii="Cascadia Code" w:hAnsi="Cascadia Code"/>
-          <w:sz w:val="16"/>
-          <w:szCs w:val="16"/>
-          <w:lang w:val="en-US"/>
-        </w:rPr>
-        <w:t xml:space="preserve">  :</w:t>
-      </w:r>
-      <w:proofErr w:type="gramEnd"/>
-      <w:r>
-        <w:rPr>
-          <w:rFonts w:ascii="Cascadia Code" w:hAnsi="Cascadia Code"/>
-          <w:sz w:val="16"/>
-          <w:szCs w:val="16"/>
-          <w:lang w:val="en-US"/>
-        </w:rPr>
-        <w:t xml:space="preserve"> No</w:t>
+        <w:t>Firmware version              : 1.01</w:t>
+      </w:r>
+    </w:p>
+    <w:p>
+      <w:pPr>
+        <w:rPr>
+          <w:rFonts w:ascii="Cascadia Code" w:hAnsi="Cascadia Code"/>
+          <w:sz w:val="16"/>
+          <w:szCs w:val="16"/>
+          <w:lang w:val="en-US"/>
+        </w:rPr>
+      </w:pPr>
+      <w:r>
+        <w:rPr>
+          <w:rFonts w:ascii="Cascadia Code" w:hAnsi="Cascadia Code"/>
+          <w:sz w:val="16"/>
+          <w:szCs w:val="16"/>
+          <w:lang w:val="en-US"/>
+        </w:rPr>
+        <w:t>uSeconds calibrate per minute : -16635 or -23.95 sec/day</w:t>
+      </w:r>
+    </w:p>
+    <w:p>
+      <w:pPr>
+        <w:rPr>
+          <w:rFonts w:ascii="Cascadia Code" w:hAnsi="Cascadia Code"/>
+          <w:sz w:val="16"/>
+          <w:szCs w:val="16"/>
+          <w:lang w:val="en-US"/>
+        </w:rPr>
+      </w:pPr>
+      <w:r>
+        <w:rPr>
+          <w:rFonts w:ascii="Cascadia Code" w:hAnsi="Cascadia Code"/>
+          <w:sz w:val="16"/>
+          <w:szCs w:val="16"/>
+          <w:lang w:val="en-US"/>
+        </w:rPr>
+        <w:t>Wait/Run State                : Running</w:t>
+      </w:r>
+    </w:p>
+    <w:p>
+      <w:pPr>
+        <w:rPr>
+          <w:rFonts w:ascii="Cascadia Code" w:hAnsi="Cascadia Code"/>
+          <w:sz w:val="16"/>
+          <w:szCs w:val="16"/>
+          <w:lang w:val="en-US"/>
+        </w:rPr>
+      </w:pPr>
+      <w:r>
+        <w:rPr>
+          <w:rFonts w:ascii="Cascadia Code" w:hAnsi="Cascadia Code"/>
+          <w:sz w:val="16"/>
+          <w:szCs w:val="16"/>
+          <w:lang w:val="en-US"/>
+        </w:rPr>
+        <w:t>Stepper Delay (mSec)          : 2</w:t>
+      </w:r>
+    </w:p>
+    <w:p>
+      <w:pPr>
+        <w:rPr>
+          <w:rFonts w:ascii="Cascadia Code" w:hAnsi="Cascadia Code"/>
+          <w:sz w:val="16"/>
+          <w:szCs w:val="16"/>
+          <w:lang w:val="en-US"/>
+        </w:rPr>
+      </w:pPr>
+      <w:r>
+        <w:rPr>
+          <w:rFonts w:ascii="Cascadia Code" w:hAnsi="Cascadia Code"/>
+          <w:sz w:val="16"/>
+          <w:szCs w:val="16"/>
+          <w:lang w:val="en-US"/>
+        </w:rPr>
+        <w:t>Test Mode                     : Off</w:t>
+      </w:r>
+    </w:p>
+    <w:p>
+      <w:pPr>
+        <w:rPr>
+          <w:rFonts w:ascii="Cascadia Code" w:hAnsi="Cascadia Code"/>
+          <w:sz w:val="16"/>
+          <w:szCs w:val="16"/>
+          <w:lang w:val="en-US"/>
+        </w:rPr>
+      </w:pPr>
+      <w:r>
+        <w:rPr>
+          <w:rFonts w:ascii="Cascadia Code" w:hAnsi="Cascadia Code"/>
+          <w:sz w:val="16"/>
+          <w:szCs w:val="16"/>
+          <w:lang w:val="en-US"/>
+        </w:rPr>
+        <w:t>Reverse Motor                 : No</w:t>
       </w:r>
     </w:p>
     <w:p>
@@ -1386,105 +1254,45 @@
           <w:szCs w:val="16"/>
           <w:lang w:val="en-US"/>
         </w:rPr>
-        <w:t xml:space="preserve">+&lt;n&gt;         </w:t>
-      </w:r>
-      <w:proofErr w:type="gramStart"/>
-      <w:r>
-        <w:rPr>
-          <w:rFonts w:ascii="Cascadia Code" w:hAnsi="Cascadia Code"/>
-          <w:sz w:val="16"/>
-          <w:szCs w:val="16"/>
-          <w:lang w:val="en-US"/>
-        </w:rPr>
-        <w:t xml:space="preserve">  :</w:t>
-      </w:r>
-      <w:proofErr w:type="gramEnd"/>
-      <w:r>
-        <w:rPr>
-          <w:rFonts w:ascii="Cascadia Code" w:hAnsi="Cascadia Code"/>
-          <w:sz w:val="16"/>
-          <w:szCs w:val="16"/>
-          <w:lang w:val="en-US"/>
-        </w:rPr>
-        <w:t xml:space="preserve"> Advance n minutes</w:t>
-      </w:r>
-    </w:p>
-    <w:p>
-      <w:pPr>
-        <w:rPr>
-          <w:rFonts w:ascii="Cascadia Code" w:hAnsi="Cascadia Code"/>
-          <w:sz w:val="16"/>
-          <w:szCs w:val="16"/>
-          <w:lang w:val="en-US"/>
-        </w:rPr>
-      </w:pPr>
-      <w:r>
-        <w:rPr>
-          <w:rFonts w:ascii="Cascadia Code" w:hAnsi="Cascadia Code"/>
-          <w:sz w:val="16"/>
-          <w:szCs w:val="16"/>
-          <w:lang w:val="en-US"/>
-        </w:rPr>
-        <w:t xml:space="preserve">-&lt;n&gt;         </w:t>
-      </w:r>
-      <w:proofErr w:type="gramStart"/>
-      <w:r>
-        <w:rPr>
-          <w:rFonts w:ascii="Cascadia Code" w:hAnsi="Cascadia Code"/>
-          <w:sz w:val="16"/>
-          <w:szCs w:val="16"/>
-          <w:lang w:val="en-US"/>
-        </w:rPr>
-        <w:t xml:space="preserve">  :</w:t>
-      </w:r>
-      <w:proofErr w:type="gramEnd"/>
-      <w:r>
-        <w:rPr>
-          <w:rFonts w:ascii="Cascadia Code" w:hAnsi="Cascadia Code"/>
-          <w:sz w:val="16"/>
-          <w:szCs w:val="16"/>
-          <w:lang w:val="en-US"/>
-        </w:rPr>
-        <w:t xml:space="preserve"> Reverse n minutes</w:t>
-      </w:r>
-    </w:p>
-    <w:p>
-      <w:pPr>
-        <w:rPr>
-          <w:rFonts w:ascii="Cascadia Code" w:hAnsi="Cascadia Code"/>
-          <w:sz w:val="16"/>
-          <w:szCs w:val="16"/>
-          <w:lang w:val="en-US"/>
-        </w:rPr>
-      </w:pPr>
-      <w:r>
-        <w:rPr>
-          <w:rFonts w:ascii="Cascadia Code" w:hAnsi="Cascadia Code"/>
-          <w:sz w:val="16"/>
-          <w:szCs w:val="16"/>
-          <w:lang w:val="en-US"/>
-        </w:rPr>
-        <w:t xml:space="preserve">A&lt;n&gt;         </w:t>
-      </w:r>
-      <w:proofErr w:type="gramStart"/>
-      <w:r>
-        <w:rPr>
-          <w:rFonts w:ascii="Cascadia Code" w:hAnsi="Cascadia Code"/>
-          <w:sz w:val="16"/>
-          <w:szCs w:val="16"/>
-          <w:lang w:val="en-US"/>
-        </w:rPr>
-        <w:t xml:space="preserve">  :</w:t>
-      </w:r>
-      <w:proofErr w:type="gramEnd"/>
-      <w:r>
-        <w:rPr>
-          <w:rFonts w:ascii="Cascadia Code" w:hAnsi="Cascadia Code"/>
-          <w:sz w:val="16"/>
-          <w:szCs w:val="16"/>
-          <w:lang w:val="en-US"/>
-        </w:rPr>
-        <w:t xml:space="preserve"> Adjust Minute Position (+/- 256 is a full minute)</w:t>
+        <w:t>+&lt;n&gt;           : Advance n minutes</w:t>
+      </w:r>
+    </w:p>
+    <w:p>
+      <w:pPr>
+        <w:rPr>
+          <w:rFonts w:ascii="Cascadia Code" w:hAnsi="Cascadia Code"/>
+          <w:sz w:val="16"/>
+          <w:szCs w:val="16"/>
+          <w:lang w:val="en-US"/>
+        </w:rPr>
+      </w:pPr>
+      <w:r>
+        <w:rPr>
+          <w:rFonts w:ascii="Cascadia Code" w:hAnsi="Cascadia Code"/>
+          <w:sz w:val="16"/>
+          <w:szCs w:val="16"/>
+          <w:lang w:val="en-US"/>
+        </w:rPr>
+        <w:t>-&lt;n&gt;           : Reverse n minutes</w:t>
+      </w:r>
+    </w:p>
+    <w:p>
+      <w:pPr>
+        <w:rPr>
+          <w:rFonts w:ascii="Cascadia Code" w:hAnsi="Cascadia Code"/>
+          <w:sz w:val="16"/>
+          <w:szCs w:val="16"/>
+          <w:lang w:val="en-US"/>
+        </w:rPr>
+      </w:pPr>
+      <w:r>
+        <w:rPr>
+          <w:rFonts w:ascii="Cascadia Code" w:hAnsi="Cascadia Code"/>
+          <w:sz w:val="16"/>
+          <w:szCs w:val="16"/>
+          <w:lang w:val="en-US"/>
+        </w:rPr>
+        <w:t>A&lt;n&gt;           : Adjust Minute Position (+/- 256 is a full minute)</w:t>
       </w:r>
     </w:p>
     <w:p>
@@ -1504,125 +1312,45 @@
           <w:lang w:val="en-US"/>
         </w:rPr>
         <w:lastRenderedPageBreak/>
-        <w:t xml:space="preserve">W            </w:t>
-      </w:r>
-      <w:proofErr w:type="gramStart"/>
-      <w:r>
-        <w:rPr>
-          <w:rFonts w:ascii="Cascadia Code" w:hAnsi="Cascadia Code"/>
-          <w:sz w:val="16"/>
-          <w:szCs w:val="16"/>
-          <w:lang w:val="en-US"/>
-        </w:rPr>
-        <w:t xml:space="preserve">  :</w:t>
-      </w:r>
-      <w:proofErr w:type="gramEnd"/>
-      <w:r>
-        <w:rPr>
-          <w:rFonts w:ascii="Cascadia Code" w:hAnsi="Cascadia Code"/>
-          <w:sz w:val="16"/>
-          <w:szCs w:val="16"/>
-          <w:lang w:val="en-US"/>
-        </w:rPr>
-        <w:t xml:space="preserve"> Wait, toggle running state of clock</w:t>
-      </w:r>
-    </w:p>
-    <w:p>
-      <w:pPr>
-        <w:rPr>
-          <w:rFonts w:ascii="Cascadia Code" w:hAnsi="Cascadia Code"/>
-          <w:sz w:val="16"/>
-          <w:szCs w:val="16"/>
-          <w:lang w:val="en-US"/>
-        </w:rPr>
-      </w:pPr>
-      <w:r>
-        <w:rPr>
-          <w:rFonts w:ascii="Cascadia Code" w:hAnsi="Cascadia Code"/>
-          <w:sz w:val="16"/>
-          <w:szCs w:val="16"/>
-          <w:lang w:val="en-US"/>
-        </w:rPr>
-        <w:t xml:space="preserve">C&lt;n&gt;         </w:t>
-      </w:r>
-      <w:proofErr w:type="gramStart"/>
-      <w:r>
-        <w:rPr>
-          <w:rFonts w:ascii="Cascadia Code" w:hAnsi="Cascadia Code"/>
-          <w:sz w:val="16"/>
-          <w:szCs w:val="16"/>
-          <w:lang w:val="en-US"/>
-        </w:rPr>
-        <w:t xml:space="preserve">  :</w:t>
-      </w:r>
-      <w:proofErr w:type="gramEnd"/>
-      <w:r>
-        <w:rPr>
-          <w:rFonts w:ascii="Cascadia Code" w:hAnsi="Cascadia Code"/>
-          <w:sz w:val="16"/>
-          <w:szCs w:val="16"/>
-          <w:lang w:val="en-US"/>
-        </w:rPr>
-        <w:t xml:space="preserve"> Calibrate </w:t>
-      </w:r>
-      <w:proofErr w:type="spellStart"/>
-      <w:r>
-        <w:rPr>
-          <w:rFonts w:ascii="Cascadia Code" w:hAnsi="Cascadia Code"/>
-          <w:sz w:val="16"/>
-          <w:szCs w:val="16"/>
-          <w:lang w:val="en-US"/>
-        </w:rPr>
-        <w:t>uSeconds</w:t>
-      </w:r>
-      <w:proofErr w:type="spellEnd"/>
-      <w:r>
-        <w:rPr>
-          <w:rFonts w:ascii="Cascadia Code" w:hAnsi="Cascadia Code"/>
-          <w:sz w:val="16"/>
-          <w:szCs w:val="16"/>
-          <w:lang w:val="en-US"/>
-        </w:rPr>
-        <w:t xml:space="preserve"> per minute, is default, change as needed, +speeds up, -slows down</w:t>
-      </w:r>
-    </w:p>
-    <w:p>
-      <w:pPr>
-        <w:rPr>
-          <w:rFonts w:ascii="Cascadia Code" w:hAnsi="Cascadia Code"/>
-          <w:sz w:val="16"/>
-          <w:szCs w:val="16"/>
-          <w:lang w:val="en-US"/>
-        </w:rPr>
-      </w:pPr>
-      <w:r>
-        <w:rPr>
-          <w:rFonts w:ascii="Cascadia Code" w:hAnsi="Cascadia Code"/>
-          <w:sz w:val="16"/>
-          <w:szCs w:val="16"/>
-          <w:lang w:val="en-US"/>
-        </w:rPr>
-        <w:t>F&lt;sec&gt; &lt;hours</w:t>
-      </w:r>
-      <w:proofErr w:type="gramStart"/>
-      <w:r>
-        <w:rPr>
-          <w:rFonts w:ascii="Cascadia Code" w:hAnsi="Cascadia Code"/>
-          <w:sz w:val="16"/>
-          <w:szCs w:val="16"/>
-          <w:lang w:val="en-US"/>
-        </w:rPr>
-        <w:t>&gt; :</w:t>
-      </w:r>
-      <w:proofErr w:type="gramEnd"/>
-      <w:r>
-        <w:rPr>
-          <w:rFonts w:ascii="Cascadia Code" w:hAnsi="Cascadia Code"/>
-          <w:sz w:val="16"/>
-          <w:szCs w:val="16"/>
-          <w:lang w:val="en-US"/>
-        </w:rPr>
-        <w:t xml:space="preserve"> Figure correction using seconds and hours (floats), e.g. F -2.5 24.0 if 2</w:t>
+        <w:t>W              : Wait, toggle running state of clock</w:t>
+      </w:r>
+    </w:p>
+    <w:p>
+      <w:pPr>
+        <w:rPr>
+          <w:rFonts w:ascii="Cascadia Code" w:hAnsi="Cascadia Code"/>
+          <w:sz w:val="16"/>
+          <w:szCs w:val="16"/>
+          <w:lang w:val="en-US"/>
+        </w:rPr>
+      </w:pPr>
+      <w:r>
+        <w:rPr>
+          <w:rFonts w:ascii="Cascadia Code" w:hAnsi="Cascadia Code"/>
+          <w:sz w:val="16"/>
+          <w:szCs w:val="16"/>
+          <w:lang w:val="en-US"/>
+        </w:rPr>
+        <w:t>C&lt;n&gt;           : Calibrate uSeconds per minute, is default, change as needed, +speeds up, -slows down</w:t>
+      </w:r>
+    </w:p>
+    <w:p>
+      <w:pPr>
+        <w:rPr>
+          <w:rFonts w:ascii="Cascadia Code" w:hAnsi="Cascadia Code"/>
+          <w:sz w:val="16"/>
+          <w:szCs w:val="16"/>
+          <w:lang w:val="en-US"/>
+        </w:rPr>
+      </w:pPr>
+      <w:r>
+        <w:rPr>
+          <w:rFonts w:ascii="Cascadia Code" w:hAnsi="Cascadia Code"/>
+          <w:sz w:val="16"/>
+          <w:szCs w:val="16"/>
+          <w:lang w:val="en-US"/>
+        </w:rPr>
+        <w:t>F&lt;sec&gt; &lt;hours&gt; : Figure correction using seconds and hours (floats), e.g. F -2.5 24.0 if 2</w:t>
       </w:r>
       <w:r>
         <w:rPr>
@@ -1659,105 +1387,45 @@
           <w:szCs w:val="16"/>
           <w:lang w:val="en-US"/>
         </w:rPr>
-        <w:t xml:space="preserve">S&lt;n&gt;         </w:t>
-      </w:r>
-      <w:proofErr w:type="gramStart"/>
-      <w:r>
-        <w:rPr>
-          <w:rFonts w:ascii="Cascadia Code" w:hAnsi="Cascadia Code"/>
-          <w:sz w:val="16"/>
-          <w:szCs w:val="16"/>
-          <w:lang w:val="en-US"/>
-        </w:rPr>
-        <w:t xml:space="preserve">  :</w:t>
-      </w:r>
-      <w:proofErr w:type="gramEnd"/>
-      <w:r>
-        <w:rPr>
-          <w:rFonts w:ascii="Cascadia Code" w:hAnsi="Cascadia Code"/>
-          <w:sz w:val="16"/>
-          <w:szCs w:val="16"/>
-          <w:lang w:val="en-US"/>
-        </w:rPr>
-        <w:t xml:space="preserve"> Set stepper motor delay, default is 6, range 2 to 120</w:t>
-      </w:r>
-    </w:p>
-    <w:p>
-      <w:pPr>
-        <w:rPr>
-          <w:rFonts w:ascii="Cascadia Code" w:hAnsi="Cascadia Code"/>
-          <w:sz w:val="16"/>
-          <w:szCs w:val="16"/>
-          <w:lang w:val="en-US"/>
-        </w:rPr>
-      </w:pPr>
-      <w:r>
-        <w:rPr>
-          <w:rFonts w:ascii="Cascadia Code" w:hAnsi="Cascadia Code"/>
-          <w:sz w:val="16"/>
-          <w:szCs w:val="16"/>
-          <w:lang w:val="en-US"/>
-        </w:rPr>
-        <w:t xml:space="preserve">T            </w:t>
-      </w:r>
-      <w:proofErr w:type="gramStart"/>
-      <w:r>
-        <w:rPr>
-          <w:rFonts w:ascii="Cascadia Code" w:hAnsi="Cascadia Code"/>
-          <w:sz w:val="16"/>
-          <w:szCs w:val="16"/>
-          <w:lang w:val="en-US"/>
-        </w:rPr>
-        <w:t xml:space="preserve">  :</w:t>
-      </w:r>
-      <w:proofErr w:type="gramEnd"/>
-      <w:r>
-        <w:rPr>
-          <w:rFonts w:ascii="Cascadia Code" w:hAnsi="Cascadia Code"/>
-          <w:sz w:val="16"/>
-          <w:szCs w:val="16"/>
-          <w:lang w:val="en-US"/>
-        </w:rPr>
-        <w:t xml:space="preserve"> Test mode (enter anything while running to stop)</w:t>
-      </w:r>
-    </w:p>
-    <w:p>
-      <w:pPr>
-        <w:rPr>
-          <w:rFonts w:ascii="Cascadia Code" w:hAnsi="Cascadia Code"/>
-          <w:sz w:val="16"/>
-          <w:szCs w:val="16"/>
-          <w:lang w:val="en-US"/>
-        </w:rPr>
-      </w:pPr>
-      <w:r>
-        <w:rPr>
-          <w:rFonts w:ascii="Cascadia Code" w:hAnsi="Cascadia Code"/>
-          <w:sz w:val="16"/>
-          <w:szCs w:val="16"/>
-          <w:lang w:val="en-US"/>
-        </w:rPr>
-        <w:t xml:space="preserve">R            </w:t>
-      </w:r>
-      <w:proofErr w:type="gramStart"/>
-      <w:r>
-        <w:rPr>
-          <w:rFonts w:ascii="Cascadia Code" w:hAnsi="Cascadia Code"/>
-          <w:sz w:val="16"/>
-          <w:szCs w:val="16"/>
-          <w:lang w:val="en-US"/>
-        </w:rPr>
-        <w:t xml:space="preserve">  :</w:t>
-      </w:r>
-      <w:proofErr w:type="gramEnd"/>
-      <w:r>
-        <w:rPr>
-          <w:rFonts w:ascii="Cascadia Code" w:hAnsi="Cascadia Code"/>
-          <w:sz w:val="16"/>
-          <w:szCs w:val="16"/>
-          <w:lang w:val="en-US"/>
-        </w:rPr>
-        <w:t xml:space="preserve"> Reverse motor setting</w:t>
+        <w:t>S&lt;n&gt;           : Set stepper motor delay, default is 6, range 2 to 120</w:t>
+      </w:r>
+    </w:p>
+    <w:p>
+      <w:pPr>
+        <w:rPr>
+          <w:rFonts w:ascii="Cascadia Code" w:hAnsi="Cascadia Code"/>
+          <w:sz w:val="16"/>
+          <w:szCs w:val="16"/>
+          <w:lang w:val="en-US"/>
+        </w:rPr>
+      </w:pPr>
+      <w:r>
+        <w:rPr>
+          <w:rFonts w:ascii="Cascadia Code" w:hAnsi="Cascadia Code"/>
+          <w:sz w:val="16"/>
+          <w:szCs w:val="16"/>
+          <w:lang w:val="en-US"/>
+        </w:rPr>
+        <w:t>T              : Test mode (enter anything while running to stop)</w:t>
+      </w:r>
+    </w:p>
+    <w:p>
+      <w:pPr>
+        <w:rPr>
+          <w:rFonts w:ascii="Cascadia Code" w:hAnsi="Cascadia Code"/>
+          <w:sz w:val="16"/>
+          <w:szCs w:val="16"/>
+          <w:lang w:val="en-US"/>
+        </w:rPr>
+      </w:pPr>
+      <w:r>
+        <w:rPr>
+          <w:rFonts w:ascii="Cascadia Code" w:hAnsi="Cascadia Code"/>
+          <w:sz w:val="16"/>
+          <w:szCs w:val="16"/>
+          <w:lang w:val="en-US"/>
+        </w:rPr>
+        <w:t>R              : Reverse motor setting</w:t>
       </w:r>
     </w:p>
     <w:p>
@@ -2266,15 +1934,7 @@
         <w:t>his is done to allow further refinements to the speed calibration</w:t>
       </w:r>
       <w:r>
-        <w:t xml:space="preserve"> without having to always start from the </w:t>
-      </w:r>
-      <w:proofErr w:type="gramStart"/>
-      <w:r>
-        <w:t>0 calibration</w:t>
-      </w:r>
-      <w:proofErr w:type="gramEnd"/>
-      <w:r>
-        <w:t xml:space="preserve"> value.</w:t>
+        <w:t xml:space="preserve"> without having to always start from the 0 calibration value.</w:t>
       </w:r>
     </w:p>
     <w:p/>
@@ -2509,7 +2169,6 @@
         <w:docPartUnique/>
       </w:docPartObj>
     </w:sdtPr>
-    <w:sdtEndPr/>
     <w:sdtContent>
       <w:sdt>
         <w:sdtPr>
@@ -2519,7 +2178,6 @@
             <w:docPartUnique/>
           </w:docPartObj>
         </w:sdtPr>
-        <w:sdtEndPr/>
         <w:sdtContent>
           <w:p>
             <w:pPr>

</xml_diff>